<commit_message>
fixation du chapitre 1
</commit_message>
<xml_diff>
--- a/Rappport-de-stage-esprit (Autosaved).docx
+++ b/Rappport-de-stage-esprit (Autosaved).docx
@@ -10404,8 +10404,6 @@
         <w:fldChar w:fldCharType="separate"/>
       </w:r>
     </w:p>
-    <w:bookmarkStart w:id="2" w:name="_GoBack"/>
-    <w:bookmarkEnd w:id="2"/>
     <w:p>
       <w:pPr>
         <w:pStyle w:val="TableofFigures"/>
@@ -10418,108 +10416,63 @@
           <w:lang w:eastAsia="fr-FR"/>
         </w:rPr>
       </w:pPr>
-      <w:r>
-        <w:rPr>
-          <w:rStyle w:val="Hyperlink"/>
-          <w:noProof/>
-        </w:rPr>
-        <w:fldChar w:fldCharType="begin"/>
-      </w:r>
-      <w:r>
-        <w:rPr>
-          <w:rStyle w:val="Hyperlink"/>
-          <w:noProof/>
-        </w:rPr>
-        <w:instrText xml:space="preserve"> </w:instrText>
-      </w:r>
-      <w:r>
-        <w:rPr>
-          <w:noProof/>
-        </w:rPr>
-        <w:instrText>HYPERLINK \l "_Toc176793966"</w:instrText>
-      </w:r>
-      <w:r>
-        <w:rPr>
-          <w:rStyle w:val="Hyperlink"/>
-          <w:noProof/>
-        </w:rPr>
-        <w:instrText xml:space="preserve"> </w:instrText>
-      </w:r>
-      <w:r>
-        <w:rPr>
-          <w:rStyle w:val="Hyperlink"/>
-          <w:noProof/>
-        </w:rPr>
-      </w:r>
-      <w:r>
-        <w:rPr>
-          <w:rStyle w:val="Hyperlink"/>
-          <w:noProof/>
-        </w:rPr>
-        <w:fldChar w:fldCharType="separate"/>
-      </w:r>
-      <w:r>
-        <w:rPr>
-          <w:rStyle w:val="Hyperlink"/>
-          <w:noProof/>
-        </w:rPr>
-        <w:t>Tableau 1 Analyse du marché</w:t>
-      </w:r>
-      <w:r>
-        <w:rPr>
-          <w:noProof/>
-          <w:webHidden/>
-        </w:rPr>
-        <w:tab/>
-      </w:r>
-      <w:r>
-        <w:rPr>
-          <w:noProof/>
-          <w:webHidden/>
-        </w:rPr>
-        <w:fldChar w:fldCharType="begin"/>
-      </w:r>
-      <w:r>
-        <w:rPr>
-          <w:noProof/>
-          <w:webHidden/>
-        </w:rPr>
-        <w:instrText xml:space="preserve"> PAGEREF _Toc176793966 \h </w:instrText>
-      </w:r>
-      <w:r>
-        <w:rPr>
-          <w:noProof/>
-          <w:webHidden/>
-        </w:rPr>
-      </w:r>
-      <w:r>
-        <w:rPr>
-          <w:noProof/>
-          <w:webHidden/>
-        </w:rPr>
-        <w:fldChar w:fldCharType="separate"/>
-      </w:r>
-      <w:r>
-        <w:rPr>
-          <w:noProof/>
-          <w:webHidden/>
-        </w:rPr>
-        <w:t>16</w:t>
-      </w:r>
-      <w:r>
-        <w:rPr>
-          <w:noProof/>
-          <w:webHidden/>
-        </w:rPr>
-        <w:fldChar w:fldCharType="end"/>
-      </w:r>
-      <w:r>
-        <w:rPr>
-          <w:rStyle w:val="Hyperlink"/>
-          <w:noProof/>
-        </w:rPr>
-        <w:fldChar w:fldCharType="end"/>
-      </w:r>
+      <w:hyperlink w:anchor="_Toc176793966" w:history="1">
+        <w:r>
+          <w:rPr>
+            <w:rStyle w:val="Hyperlink"/>
+            <w:noProof/>
+          </w:rPr>
+          <w:t>Tableau 1 Analyse du marché</w:t>
+        </w:r>
+        <w:r>
+          <w:rPr>
+            <w:noProof/>
+            <w:webHidden/>
+          </w:rPr>
+          <w:tab/>
+        </w:r>
+        <w:r>
+          <w:rPr>
+            <w:noProof/>
+            <w:webHidden/>
+          </w:rPr>
+          <w:fldChar w:fldCharType="begin"/>
+        </w:r>
+        <w:r>
+          <w:rPr>
+            <w:noProof/>
+            <w:webHidden/>
+          </w:rPr>
+          <w:instrText xml:space="preserve"> PAGEREF _Toc176793966 \h </w:instrText>
+        </w:r>
+        <w:r>
+          <w:rPr>
+            <w:noProof/>
+            <w:webHidden/>
+          </w:rPr>
+        </w:r>
+        <w:r>
+          <w:rPr>
+            <w:noProof/>
+            <w:webHidden/>
+          </w:rPr>
+          <w:fldChar w:fldCharType="separate"/>
+        </w:r>
+        <w:r>
+          <w:rPr>
+            <w:noProof/>
+            <w:webHidden/>
+          </w:rPr>
+          <w:t>16</w:t>
+        </w:r>
+        <w:r>
+          <w:rPr>
+            <w:noProof/>
+            <w:webHidden/>
+          </w:rPr>
+          <w:fldChar w:fldCharType="end"/>
+        </w:r>
+      </w:hyperlink>
     </w:p>
     <w:p>
       <w:pPr>
@@ -10837,7 +10790,7 @@
         </w:numPr>
         <w:ind w:left="360"/>
       </w:pPr>
-      <w:bookmarkStart w:id="3" w:name="_Toc176793870"/>
+      <w:bookmarkStart w:id="2" w:name="_Toc176793870"/>
       <w:bookmarkEnd w:id="0"/>
       <w:r>
         <w:t>Introduction</w:t>
@@ -10851,7 +10804,7 @@
       <w:r>
         <w:t>Générale</w:t>
       </w:r>
-      <w:bookmarkEnd w:id="3"/>
+      <w:bookmarkEnd w:id="2"/>
     </w:p>
     <w:p>
       <w:pPr>
@@ -11531,7 +11484,7 @@
       <w:pPr>
         <w:pStyle w:val="Heading1"/>
       </w:pPr>
-      <w:bookmarkStart w:id="4" w:name="_Toc176793871"/>
+      <w:bookmarkStart w:id="3" w:name="_Toc176793871"/>
       <w:r>
         <w:t>Chapitre 1</w:t>
       </w:r>
@@ -11545,8 +11498,8 @@
       <w:r>
         <w:t>Présentation Générale</w:t>
       </w:r>
-      <w:bookmarkStart w:id="5" w:name="_Toc137631915"/>
-      <w:bookmarkEnd w:id="4"/>
+      <w:bookmarkStart w:id="4" w:name="_Toc137631915"/>
+      <w:bookmarkEnd w:id="3"/>
     </w:p>
     <w:p>
       <w:pPr>
@@ -11557,12 +11510,12 @@
         </w:numPr>
         <w:ind w:left="578" w:hanging="578"/>
       </w:pPr>
-      <w:bookmarkStart w:id="6" w:name="_Toc176793872"/>
+      <w:bookmarkStart w:id="5" w:name="_Toc176793872"/>
       <w:r>
         <w:t>Introduction</w:t>
       </w:r>
+      <w:bookmarkEnd w:id="4"/>
       <w:bookmarkEnd w:id="5"/>
-      <w:bookmarkEnd w:id="6"/>
     </w:p>
     <w:p>
       <w:pPr>
@@ -11588,7 +11541,7 @@
       <w:r>
         <w:t xml:space="preserve"> </w:t>
       </w:r>
-      <w:bookmarkStart w:id="7" w:name="_Toc176793873"/>
+      <w:bookmarkStart w:id="6" w:name="_Toc176793873"/>
       <w:r>
         <w:t>Cadre</w:t>
       </w:r>
@@ -11619,14 +11572,58 @@
       <w:r>
         <w:t>Stage</w:t>
       </w:r>
+      <w:bookmarkEnd w:id="6"/>
+    </w:p>
+    <w:p>
+      <w:pPr>
+        <w:pStyle w:val="BodyText"/>
+      </w:pPr>
+      <w:r>
+        <w:t xml:space="preserve">Dans le cadre de notre formation à l’École Supérieure Privée d'Ingénierie et de Technologies (ESPRIT), nous devons réaliser un projet de fin d’études pour mettre en pratique les compétences acquises tout au long de notre cursus. J’ai eu l’opportunité d’effectuer un stage de 6 mois chez Bee </w:t>
+      </w:r>
+      <w:proofErr w:type="spellStart"/>
+      <w:r>
+        <w:t>Coders</w:t>
+      </w:r>
+      <w:proofErr w:type="spellEnd"/>
+      <w:r>
+        <w:t>, où j’ai travaillé sur la conception et le développement d'une plateforme dédiée aux centres de formation et aux utilisateurs qui cherchent des formations.</w:t>
+      </w:r>
+    </w:p>
+    <w:p>
+      <w:pPr>
+        <w:pStyle w:val="Heading2"/>
+      </w:pPr>
+      <w:bookmarkStart w:id="7" w:name="_Toc176793874"/>
+      <w:r>
+        <w:t>Présentation de l’organisme d’accueil</w:t>
+      </w:r>
       <w:bookmarkEnd w:id="7"/>
     </w:p>
     <w:p>
       <w:pPr>
+        <w:pStyle w:val="Heading3"/>
+      </w:pPr>
+      <w:r>
+        <w:t xml:space="preserve"> </w:t>
+      </w:r>
+      <w:bookmarkStart w:id="8" w:name="_Toc176793875"/>
+      <w:r>
+        <w:t xml:space="preserve">Bee </w:t>
+      </w:r>
+      <w:proofErr w:type="spellStart"/>
+      <w:r>
+        <w:t>Coders</w:t>
+      </w:r>
+      <w:bookmarkEnd w:id="8"/>
+      <w:proofErr w:type="spellEnd"/>
+    </w:p>
+    <w:p>
+      <w:pPr>
         <w:pStyle w:val="BodyText"/>
       </w:pPr>
       <w:r>
-        <w:t xml:space="preserve">Dans le cadre de notre formation à l’École Supérieure Privée d'Ingénierie et de Technologies (ESPRIT), nous devons réaliser un projet de fin d’études pour mettre en pratique les compétences acquises tout au long de notre cursus. J’ai eu l’opportunité d’effectuer un stage de 6 mois chez Bee </w:t>
+        <w:t xml:space="preserve">Bee </w:t>
       </w:r>
       <w:proofErr w:type="spellStart"/>
       <w:r>
@@ -11634,18 +11631,24 @@
       </w:r>
       <w:proofErr w:type="spellEnd"/>
       <w:r>
-        <w:t>, où j’ai travaillé sur la conception et le développement d'une plateforme dédiée aux centres de formation et aux utilisateurs qui cherchent des formations.</w:t>
-      </w:r>
-    </w:p>
-    <w:p>
-      <w:pPr>
-        <w:pStyle w:val="Heading2"/>
-      </w:pPr>
-      <w:bookmarkStart w:id="8" w:name="_Toc176793874"/>
-      <w:r>
-        <w:t>Présentation de l’organisme d’accueil</w:t>
-      </w:r>
-      <w:bookmarkEnd w:id="8"/>
+        <w:t xml:space="preserve"> est une entreprise de services numériques fondée en 2020, spécialisée dans la réalisation de projets IT. En plus de leur expertise technique, Bee </w:t>
+      </w:r>
+      <w:proofErr w:type="spellStart"/>
+      <w:r>
+        <w:t>Coders</w:t>
+      </w:r>
+      <w:proofErr w:type="spellEnd"/>
+      <w:r>
+        <w:t xml:space="preserve"> offre une opportunité exceptionnelle aux étudiants en proposant des stages de fin d'études. Intégrés dans un environnement professionnel dynamique, les étudiants acquièrent une expérience pratique précieuse et bénéficient d'une formation de haut niveau, leur permettant de développer pleinement leurs compétences dans le domaine du numérique. Cette initiative reflète l'engagement de Bee </w:t>
+      </w:r>
+      <w:proofErr w:type="spellStart"/>
+      <w:r>
+        <w:t>Coders</w:t>
+      </w:r>
+      <w:proofErr w:type="spellEnd"/>
+      <w:r>
+        <w:t xml:space="preserve"> à investir dans les talents de demain et à participer activement à la formation des futurs professionnels du secteur.</w:t>
+      </w:r>
     </w:p>
     <w:p>
       <w:pPr>
@@ -11654,61 +11657,11 @@
       <w:r>
         <w:t xml:space="preserve"> </w:t>
       </w:r>
-      <w:bookmarkStart w:id="9" w:name="_Toc176793875"/>
-      <w:r>
-        <w:t xml:space="preserve">Bee </w:t>
-      </w:r>
-      <w:proofErr w:type="spellStart"/>
-      <w:r>
-        <w:t>Coders</w:t>
+      <w:bookmarkStart w:id="9" w:name="_Toc176793876"/>
+      <w:r>
+        <w:t>Services Proposés</w:t>
       </w:r>
       <w:bookmarkEnd w:id="9"/>
-      <w:proofErr w:type="spellEnd"/>
-    </w:p>
-    <w:p>
-      <w:pPr>
-        <w:pStyle w:val="BodyText"/>
-      </w:pPr>
-      <w:r>
-        <w:t xml:space="preserve">Bee </w:t>
-      </w:r>
-      <w:proofErr w:type="spellStart"/>
-      <w:r>
-        <w:t>Coders</w:t>
-      </w:r>
-      <w:proofErr w:type="spellEnd"/>
-      <w:r>
-        <w:t xml:space="preserve"> est une entreprise de services numériques fondée en 2020, spécialisée dans la réalisation de projets IT. En plus de leur expertise technique, Bee </w:t>
-      </w:r>
-      <w:proofErr w:type="spellStart"/>
-      <w:r>
-        <w:t>Coders</w:t>
-      </w:r>
-      <w:proofErr w:type="spellEnd"/>
-      <w:r>
-        <w:t xml:space="preserve"> offre une opportunité exceptionnelle aux étudiants en proposant des stages de fin d'études. Intégrés dans un environnement professionnel dynamique, les étudiants acquièrent une expérience pratique précieuse et bénéficient d'une formation de haut niveau, leur permettant de développer pleinement leurs compétences dans le domaine du numérique. Cette initiative reflète l'engagement de Bee </w:t>
-      </w:r>
-      <w:proofErr w:type="spellStart"/>
-      <w:r>
-        <w:t>Coders</w:t>
-      </w:r>
-      <w:proofErr w:type="spellEnd"/>
-      <w:r>
-        <w:t xml:space="preserve"> à investir dans les talents de demain et à participer activement à la formation des futurs professionnels du secteur.</w:t>
-      </w:r>
-    </w:p>
-    <w:p>
-      <w:pPr>
-        <w:pStyle w:val="Heading3"/>
-      </w:pPr>
-      <w:r>
-        <w:t xml:space="preserve"> </w:t>
-      </w:r>
-      <w:bookmarkStart w:id="10" w:name="_Toc176793876"/>
-      <w:r>
-        <w:t>Services Proposés</w:t>
-      </w:r>
-      <w:bookmarkEnd w:id="10"/>
     </w:p>
     <w:p>
       <w:pPr>
@@ -11727,15 +11680,16 @@
           <w:szCs w:val="32"/>
         </w:rPr>
       </w:pPr>
-      <w:bookmarkStart w:id="11" w:name="_Toc173928479"/>
-      <w:bookmarkStart w:id="12" w:name="_Toc173928543"/>
-      <w:bookmarkStart w:id="13" w:name="_Toc173928607"/>
-      <w:bookmarkStart w:id="14" w:name="_Toc173928671"/>
-      <w:bookmarkStart w:id="15" w:name="_Toc174538017"/>
-      <w:bookmarkStart w:id="16" w:name="_Toc176788157"/>
-      <w:bookmarkStart w:id="17" w:name="_Toc176790544"/>
-      <w:bookmarkStart w:id="18" w:name="_Toc176791107"/>
-      <w:bookmarkStart w:id="19" w:name="_Toc176793877"/>
+      <w:bookmarkStart w:id="10" w:name="_Toc173928479"/>
+      <w:bookmarkStart w:id="11" w:name="_Toc173928543"/>
+      <w:bookmarkStart w:id="12" w:name="_Toc173928607"/>
+      <w:bookmarkStart w:id="13" w:name="_Toc173928671"/>
+      <w:bookmarkStart w:id="14" w:name="_Toc174538017"/>
+      <w:bookmarkStart w:id="15" w:name="_Toc176788157"/>
+      <w:bookmarkStart w:id="16" w:name="_Toc176790544"/>
+      <w:bookmarkStart w:id="17" w:name="_Toc176791107"/>
+      <w:bookmarkStart w:id="18" w:name="_Toc176793877"/>
+      <w:bookmarkEnd w:id="10"/>
       <w:bookmarkEnd w:id="11"/>
       <w:bookmarkEnd w:id="12"/>
       <w:bookmarkEnd w:id="13"/>
@@ -11744,7 +11698,6 @@
       <w:bookmarkEnd w:id="16"/>
       <w:bookmarkEnd w:id="17"/>
       <w:bookmarkEnd w:id="18"/>
-      <w:bookmarkEnd w:id="19"/>
     </w:p>
     <w:p>
       <w:pPr>
@@ -11763,15 +11716,16 @@
           <w:szCs w:val="32"/>
         </w:rPr>
       </w:pPr>
-      <w:bookmarkStart w:id="20" w:name="_Toc173928480"/>
-      <w:bookmarkStart w:id="21" w:name="_Toc173928544"/>
-      <w:bookmarkStart w:id="22" w:name="_Toc173928608"/>
-      <w:bookmarkStart w:id="23" w:name="_Toc173928672"/>
-      <w:bookmarkStart w:id="24" w:name="_Toc174538018"/>
-      <w:bookmarkStart w:id="25" w:name="_Toc176788158"/>
-      <w:bookmarkStart w:id="26" w:name="_Toc176790545"/>
-      <w:bookmarkStart w:id="27" w:name="_Toc176791108"/>
-      <w:bookmarkStart w:id="28" w:name="_Toc176793878"/>
+      <w:bookmarkStart w:id="19" w:name="_Toc173928480"/>
+      <w:bookmarkStart w:id="20" w:name="_Toc173928544"/>
+      <w:bookmarkStart w:id="21" w:name="_Toc173928608"/>
+      <w:bookmarkStart w:id="22" w:name="_Toc173928672"/>
+      <w:bookmarkStart w:id="23" w:name="_Toc174538018"/>
+      <w:bookmarkStart w:id="24" w:name="_Toc176788158"/>
+      <w:bookmarkStart w:id="25" w:name="_Toc176790545"/>
+      <w:bookmarkStart w:id="26" w:name="_Toc176791108"/>
+      <w:bookmarkStart w:id="27" w:name="_Toc176793878"/>
+      <w:bookmarkEnd w:id="19"/>
       <w:bookmarkEnd w:id="20"/>
       <w:bookmarkEnd w:id="21"/>
       <w:bookmarkEnd w:id="22"/>
@@ -11780,7 +11734,6 @@
       <w:bookmarkEnd w:id="25"/>
       <w:bookmarkEnd w:id="26"/>
       <w:bookmarkEnd w:id="27"/>
-      <w:bookmarkEnd w:id="28"/>
     </w:p>
     <w:p>
       <w:pPr>
@@ -11884,15 +11837,16 @@
           <w:szCs w:val="32"/>
         </w:rPr>
       </w:pPr>
-      <w:bookmarkStart w:id="29" w:name="_Toc173928481"/>
-      <w:bookmarkStart w:id="30" w:name="_Toc173928545"/>
-      <w:bookmarkStart w:id="31" w:name="_Toc173928609"/>
-      <w:bookmarkStart w:id="32" w:name="_Toc173928673"/>
-      <w:bookmarkStart w:id="33" w:name="_Toc174538019"/>
-      <w:bookmarkStart w:id="34" w:name="_Toc176788159"/>
-      <w:bookmarkStart w:id="35" w:name="_Toc176790546"/>
-      <w:bookmarkStart w:id="36" w:name="_Toc176791109"/>
-      <w:bookmarkStart w:id="37" w:name="_Toc176793879"/>
+      <w:bookmarkStart w:id="28" w:name="_Toc173928481"/>
+      <w:bookmarkStart w:id="29" w:name="_Toc173928545"/>
+      <w:bookmarkStart w:id="30" w:name="_Toc173928609"/>
+      <w:bookmarkStart w:id="31" w:name="_Toc173928673"/>
+      <w:bookmarkStart w:id="32" w:name="_Toc174538019"/>
+      <w:bookmarkStart w:id="33" w:name="_Toc176788159"/>
+      <w:bookmarkStart w:id="34" w:name="_Toc176790546"/>
+      <w:bookmarkStart w:id="35" w:name="_Toc176791109"/>
+      <w:bookmarkStart w:id="36" w:name="_Toc176793879"/>
+      <w:bookmarkEnd w:id="28"/>
       <w:bookmarkEnd w:id="29"/>
       <w:bookmarkEnd w:id="30"/>
       <w:bookmarkEnd w:id="31"/>
@@ -11901,7 +11855,6 @@
       <w:bookmarkEnd w:id="34"/>
       <w:bookmarkEnd w:id="35"/>
       <w:bookmarkEnd w:id="36"/>
-      <w:bookmarkEnd w:id="37"/>
     </w:p>
     <w:p>
       <w:pPr>
@@ -11920,15 +11873,16 @@
           <w:szCs w:val="32"/>
         </w:rPr>
       </w:pPr>
-      <w:bookmarkStart w:id="38" w:name="_Toc173928482"/>
-      <w:bookmarkStart w:id="39" w:name="_Toc173928546"/>
-      <w:bookmarkStart w:id="40" w:name="_Toc173928610"/>
-      <w:bookmarkStart w:id="41" w:name="_Toc173928674"/>
-      <w:bookmarkStart w:id="42" w:name="_Toc174538020"/>
-      <w:bookmarkStart w:id="43" w:name="_Toc176788160"/>
-      <w:bookmarkStart w:id="44" w:name="_Toc176790547"/>
-      <w:bookmarkStart w:id="45" w:name="_Toc176791110"/>
-      <w:bookmarkStart w:id="46" w:name="_Toc176793880"/>
+      <w:bookmarkStart w:id="37" w:name="_Toc173928482"/>
+      <w:bookmarkStart w:id="38" w:name="_Toc173928546"/>
+      <w:bookmarkStart w:id="39" w:name="_Toc173928610"/>
+      <w:bookmarkStart w:id="40" w:name="_Toc173928674"/>
+      <w:bookmarkStart w:id="41" w:name="_Toc174538020"/>
+      <w:bookmarkStart w:id="42" w:name="_Toc176788160"/>
+      <w:bookmarkStart w:id="43" w:name="_Toc176790547"/>
+      <w:bookmarkStart w:id="44" w:name="_Toc176791110"/>
+      <w:bookmarkStart w:id="45" w:name="_Toc176793880"/>
+      <w:bookmarkEnd w:id="37"/>
       <w:bookmarkEnd w:id="38"/>
       <w:bookmarkEnd w:id="39"/>
       <w:bookmarkEnd w:id="40"/>
@@ -11937,7 +11891,6 @@
       <w:bookmarkEnd w:id="43"/>
       <w:bookmarkEnd w:id="44"/>
       <w:bookmarkEnd w:id="45"/>
-      <w:bookmarkEnd w:id="46"/>
     </w:p>
     <w:p>
       <w:pPr>
@@ -11956,8 +11909,8 @@
           <w:szCs w:val="32"/>
         </w:rPr>
       </w:pPr>
-      <w:bookmarkStart w:id="47" w:name="_Toc176793881"/>
-      <w:bookmarkEnd w:id="47"/>
+      <w:bookmarkStart w:id="46" w:name="_Toc176793881"/>
+      <w:bookmarkEnd w:id="46"/>
     </w:p>
     <w:p>
       <w:pPr>
@@ -12023,7 +11976,7 @@
                                 <w:color w:val="auto"/>
                               </w:rPr>
                             </w:pPr>
-                            <w:bookmarkStart w:id="48" w:name="_Toc176793934"/>
+                            <w:bookmarkStart w:id="47" w:name="_Toc176793934"/>
                             <w:r>
                               <w:rPr>
                                 <w:i w:val="0"/>
@@ -12082,7 +12035,7 @@
                               </w:rPr>
                               <w:t>Coders</w:t>
                             </w:r>
-                            <w:bookmarkEnd w:id="48"/>
+                            <w:bookmarkEnd w:id="47"/>
                             <w:proofErr w:type="spellEnd"/>
                           </w:p>
                         </w:txbxContent>
@@ -12119,7 +12072,7 @@
                           <w:color w:val="auto"/>
                         </w:rPr>
                       </w:pPr>
-                      <w:bookmarkStart w:id="49" w:name="_Toc176793934"/>
+                      <w:bookmarkStart w:id="48" w:name="_Toc176793934"/>
                       <w:r>
                         <w:rPr>
                           <w:i w:val="0"/>
@@ -12178,7 +12131,7 @@
                         </w:rPr>
                         <w:t>Coders</w:t>
                       </w:r>
-                      <w:bookmarkEnd w:id="49"/>
+                      <w:bookmarkEnd w:id="48"/>
                       <w:proofErr w:type="spellEnd"/>
                     </w:p>
                   </w:txbxContent>
@@ -12244,37 +12197,37 @@
       <w:pPr>
         <w:pStyle w:val="Heading2"/>
       </w:pPr>
-      <w:bookmarkStart w:id="50" w:name="_Toc176793882"/>
+      <w:bookmarkStart w:id="49" w:name="_Toc176793882"/>
       <w:r>
         <w:t>Présentation du projet</w:t>
       </w:r>
+      <w:bookmarkEnd w:id="49"/>
+    </w:p>
+    <w:p>
+      <w:pPr>
+        <w:pStyle w:val="BodyText"/>
+        <w:rPr>
+          <w:rFonts w:eastAsia="Times New Roman" w:cs="Times New Roman"/>
+        </w:rPr>
+      </w:pPr>
+      <w:r>
+        <w:t>Dans cette partie, nous présenterons les objectifs généraux du projet ainsi que la problématique qu'il traite. Cette introduction met en lumière les fondements du projet, en révélant ses principaux buts et les défis qu'il vise à surmonter.</w:t>
+      </w:r>
+    </w:p>
+    <w:p>
+      <w:pPr>
+        <w:pStyle w:val="BodyText"/>
+      </w:pPr>
+    </w:p>
+    <w:p>
+      <w:pPr>
+        <w:pStyle w:val="Heading3"/>
+      </w:pPr>
+      <w:bookmarkStart w:id="50" w:name="_Toc176793883"/>
+      <w:r>
+        <w:t>Objectif général de projet</w:t>
+      </w:r>
       <w:bookmarkEnd w:id="50"/>
-    </w:p>
-    <w:p>
-      <w:pPr>
-        <w:pStyle w:val="BodyText"/>
-        <w:rPr>
-          <w:rFonts w:eastAsia="Times New Roman" w:cs="Times New Roman"/>
-        </w:rPr>
-      </w:pPr>
-      <w:r>
-        <w:t>Dans cette partie, nous présenterons les objectifs généraux du projet ainsi que la problématique qu'il traite. Cette introduction met en lumière les fondements du projet, en révélant ses principaux buts et les défis qu'il vise à surmonter.</w:t>
-      </w:r>
-    </w:p>
-    <w:p>
-      <w:pPr>
-        <w:pStyle w:val="BodyText"/>
-      </w:pPr>
-    </w:p>
-    <w:p>
-      <w:pPr>
-        <w:pStyle w:val="Heading3"/>
-      </w:pPr>
-      <w:bookmarkStart w:id="51" w:name="_Toc176793883"/>
-      <w:r>
-        <w:t>Objectif général de projet</w:t>
-      </w:r>
-      <w:bookmarkEnd w:id="51"/>
     </w:p>
     <w:p>
       <w:pPr>
@@ -12365,7 +12318,7 @@
           <w:sz w:val="20"/>
         </w:rPr>
       </w:pPr>
-      <w:bookmarkStart w:id="52" w:name="_Toc176793935"/>
+      <w:bookmarkStart w:id="51" w:name="_Toc176793935"/>
       <w:r>
         <w:rPr>
           <w:i w:val="0"/>
@@ -12416,7 +12369,7 @@
         </w:rPr>
         <w:t xml:space="preserve"> Logo de Forme</w:t>
       </w:r>
-      <w:bookmarkEnd w:id="52"/>
+      <w:bookmarkEnd w:id="51"/>
     </w:p>
     <w:p>
       <w:pPr>
@@ -12437,147 +12390,147 @@
       <w:pPr>
         <w:pStyle w:val="Heading3"/>
       </w:pPr>
-      <w:bookmarkStart w:id="53" w:name="_Toc176793884"/>
+      <w:bookmarkStart w:id="52" w:name="_Toc176793884"/>
       <w:r>
         <w:t>Problématique</w:t>
       </w:r>
+      <w:bookmarkEnd w:id="52"/>
+    </w:p>
+    <w:p>
+      <w:pPr>
+        <w:pStyle w:val="BodyText"/>
+      </w:pPr>
+      <w:r>
+        <w:t>En Tunisie, bien que les opportunités de formation soient nombreuses, l'accès à une plateforme centralisée demeure un défi majeur. Les étudiants peinent à obtenir des informations actualisées, et les compagnies de formation rencontrent des difficultés à promouvoir efficacement leurs programmes. De plus, le manque de concurrence entre les centres de formation impacte négativement les prix et la qualité des formations offertes.</w:t>
+      </w:r>
+    </w:p>
+    <w:p>
+      <w:pPr>
+        <w:pStyle w:val="Heading2"/>
+      </w:pPr>
+      <w:bookmarkStart w:id="53" w:name="_Toc176793885"/>
+      <w:r>
+        <w:t>Etude préalable</w:t>
+      </w:r>
       <w:bookmarkEnd w:id="53"/>
     </w:p>
     <w:p>
       <w:pPr>
         <w:pStyle w:val="BodyText"/>
-      </w:pPr>
-      <w:r>
-        <w:t>En Tunisie, bien que les opportunités de formation soient nombreuses, l'accès à une plateforme centralisée demeure un défi majeur. Les étudiants peinent à obtenir des informations actualisées, et les compagnies de formation rencontrent des difficultés à promouvoir efficacement leurs programmes. De plus, le manque de concurrence entre les centres de formation impacte négativement les prix et la qualité des formations offertes.</w:t>
-      </w:r>
-    </w:p>
-    <w:p>
-      <w:pPr>
-        <w:pStyle w:val="Heading2"/>
-      </w:pPr>
-      <w:bookmarkStart w:id="54" w:name="_Toc176793885"/>
-      <w:r>
-        <w:t>Etude préalable</w:t>
+        <w:rPr>
+          <w:rFonts w:eastAsia="Times New Roman" w:cs="Times New Roman"/>
+        </w:rPr>
+      </w:pPr>
+      <w:r>
+        <w:t>Dans cette section, nous traitons d'une étude préalable qui se compose de trois volets principaux : l'analyse de l'existant, la critique de celui-ci, et enfin, la proposition de solutions.</w:t>
+      </w:r>
+    </w:p>
+    <w:p>
+      <w:pPr>
+        <w:pStyle w:val="Heading3"/>
+      </w:pPr>
+      <w:r>
+        <w:t xml:space="preserve"> </w:t>
+      </w:r>
+      <w:bookmarkStart w:id="54" w:name="_Toc176793886"/>
+      <w:r>
+        <w:t>Etude de l’existant</w:t>
       </w:r>
       <w:bookmarkEnd w:id="54"/>
     </w:p>
     <w:p>
       <w:pPr>
         <w:pStyle w:val="BodyText"/>
-        <w:rPr>
-          <w:rFonts w:eastAsia="Times New Roman" w:cs="Times New Roman"/>
-        </w:rPr>
-      </w:pPr>
-      <w:r>
-        <w:t>Dans cette section, nous traitons d'une étude préalable qui se compose de trois volets principaux : l'analyse de l'existant, la critique de celui-ci, et enfin, la proposition de solutions.</w:t>
-      </w:r>
-    </w:p>
-    <w:p>
-      <w:pPr>
-        <w:pStyle w:val="Heading3"/>
-      </w:pPr>
-      <w:r>
+      </w:pPr>
+      <w:r>
+        <w:t xml:space="preserve">Actuellement, </w:t>
+      </w:r>
+      <w:r>
+        <w:t>Il souvent compliqué de trouver une plateforme qui répertorie les formations en Tunisie en fonction de leur proximité.</w:t>
+      </w:r>
+    </w:p>
+    <w:p>
+      <w:pPr>
+        <w:pStyle w:val="BodyText"/>
+      </w:pPr>
+      <w:r>
+        <w:t xml:space="preserve">Dans le but de résoudre cette inconvénient il Y a des plateformes tunisiennes a essaie de résoudre cette problème </w:t>
+      </w:r>
+    </w:p>
+    <w:p>
+      <w:pPr>
+        <w:pStyle w:val="BodyText"/>
+      </w:pPr>
+      <w:r>
+        <w:t>Voici quelques</w:t>
+      </w:r>
+      <w:r>
+        <w:rPr>
+          <w:spacing w:val="1"/>
+        </w:rPr>
         <w:t xml:space="preserve"> </w:t>
       </w:r>
-      <w:bookmarkStart w:id="55" w:name="_Toc176793886"/>
-      <w:r>
-        <w:t>Etude de l’existant</w:t>
+      <w:r>
+        <w:t>exemples</w:t>
+      </w:r>
+      <w:r>
+        <w:rPr>
+          <w:spacing w:val="-1"/>
+        </w:rPr>
+        <w:t xml:space="preserve"> </w:t>
+      </w:r>
+      <w:r>
+        <w:t>des solutions</w:t>
+      </w:r>
+      <w:r>
+        <w:rPr>
+          <w:spacing w:val="-1"/>
+        </w:rPr>
+        <w:t xml:space="preserve"> </w:t>
+      </w:r>
+      <w:r>
+        <w:t>existantes pour</w:t>
+      </w:r>
+      <w:r>
+        <w:rPr>
+          <w:spacing w:val="-1"/>
+        </w:rPr>
+        <w:t xml:space="preserve"> </w:t>
+      </w:r>
+      <w:r>
+        <w:t>le</w:t>
+      </w:r>
+      <w:r>
+        <w:rPr>
+          <w:spacing w:val="-1"/>
+        </w:rPr>
+        <w:t>s</w:t>
+      </w:r>
+      <w:r>
+        <w:t xml:space="preserve"> centres</w:t>
+      </w:r>
+      <w:r>
+        <w:rPr>
+          <w:spacing w:val="-1"/>
+        </w:rPr>
+        <w:t xml:space="preserve"> </w:t>
+      </w:r>
+      <w:r>
+        <w:t>formation</w:t>
+      </w:r>
+      <w:r>
+        <w:t xml:space="preserve"> :</w:t>
+      </w:r>
+    </w:p>
+    <w:p>
+      <w:pPr>
+        <w:pStyle w:val="Heading4"/>
+      </w:pPr>
+      <w:bookmarkStart w:id="55" w:name="_Toc176793887"/>
+      <w:r>
+        <w:t>A l’échelle national</w:t>
       </w:r>
       <w:bookmarkEnd w:id="55"/>
-    </w:p>
-    <w:p>
-      <w:pPr>
-        <w:pStyle w:val="BodyText"/>
-      </w:pPr>
-      <w:r>
-        <w:t xml:space="preserve">Actuellement, </w:t>
-      </w:r>
-      <w:r>
-        <w:t>Il souvent compliqué de trouver une plateforme qui répertorie les formations en Tunisie en fonction de leur proximité.</w:t>
-      </w:r>
-    </w:p>
-    <w:p>
-      <w:pPr>
-        <w:pStyle w:val="BodyText"/>
-      </w:pPr>
-      <w:r>
-        <w:t xml:space="preserve">Dans le but de résoudre cette inconvénient il Y a des plateformes tunisiennes a essaie de résoudre cette problème </w:t>
-      </w:r>
-    </w:p>
-    <w:p>
-      <w:pPr>
-        <w:pStyle w:val="BodyText"/>
-      </w:pPr>
-      <w:r>
-        <w:t>Voici quelques</w:t>
-      </w:r>
-      <w:r>
-        <w:rPr>
-          <w:spacing w:val="1"/>
-        </w:rPr>
-        <w:t xml:space="preserve"> </w:t>
-      </w:r>
-      <w:r>
-        <w:t>exemples</w:t>
-      </w:r>
-      <w:r>
-        <w:rPr>
-          <w:spacing w:val="-1"/>
-        </w:rPr>
-        <w:t xml:space="preserve"> </w:t>
-      </w:r>
-      <w:r>
-        <w:t>des solutions</w:t>
-      </w:r>
-      <w:r>
-        <w:rPr>
-          <w:spacing w:val="-1"/>
-        </w:rPr>
-        <w:t xml:space="preserve"> </w:t>
-      </w:r>
-      <w:r>
-        <w:t>existantes pour</w:t>
-      </w:r>
-      <w:r>
-        <w:rPr>
-          <w:spacing w:val="-1"/>
-        </w:rPr>
-        <w:t xml:space="preserve"> </w:t>
-      </w:r>
-      <w:r>
-        <w:t>le</w:t>
-      </w:r>
-      <w:r>
-        <w:rPr>
-          <w:spacing w:val="-1"/>
-        </w:rPr>
-        <w:t>s</w:t>
-      </w:r>
-      <w:r>
-        <w:t xml:space="preserve"> centres</w:t>
-      </w:r>
-      <w:r>
-        <w:rPr>
-          <w:spacing w:val="-1"/>
-        </w:rPr>
-        <w:t xml:space="preserve"> </w:t>
-      </w:r>
-      <w:r>
-        <w:t>formation</w:t>
-      </w:r>
-      <w:r>
-        <w:t xml:space="preserve"> :</w:t>
-      </w:r>
-    </w:p>
-    <w:p>
-      <w:pPr>
-        <w:pStyle w:val="Heading4"/>
-      </w:pPr>
-      <w:bookmarkStart w:id="56" w:name="_Toc176793887"/>
-      <w:r>
-        <w:t>A l’échelle national</w:t>
-      </w:r>
-      <w:bookmarkEnd w:id="56"/>
       <w:r>
         <w:t xml:space="preserve">   </w:t>
       </w:r>
@@ -12618,72 +12571,48 @@
     </w:p>
     <w:p/>
     <w:p>
-      <w:pPr>
-        <w:pStyle w:val="BodyText"/>
-      </w:pPr>
+      <w:proofErr w:type="spellStart"/>
+      <w:r>
+        <w:t>TanitJob</w:t>
+      </w:r>
+      <w:proofErr w:type="spellEnd"/>
+      <w:r>
+        <w:t xml:space="preserve"> est une application innovante en Tunisie dédiée à l'emploi et au développement de carrière. Elle permet aux utilisateurs de trouver rapidement et efficacement des offres d'emploi près de chez eux. Que vous cherchiez un poste dans l'administration, la technologie, la santé, le commerce ou tout autre secteur, </w:t>
+      </w:r>
+      <w:proofErr w:type="spellStart"/>
+      <w:r>
+        <w:t>TanitJob</w:t>
+      </w:r>
+      <w:proofErr w:type="spellEnd"/>
+      <w:r>
+        <w:t xml:space="preserve"> vous met en contact avec des employeurs de confiance et des opportunités de carrière prometteuses.</w:t>
+      </w:r>
       <w:r>
         <w:rPr>
           <w:noProof/>
-          <w:sz w:val="13"/>
           <w:lang w:eastAsia="fr-FR"/>
         </w:rPr>
-        <w:drawing>
-          <wp:anchor distT="0" distB="0" distL="114300" distR="114300" simplePos="0" relativeHeight="487095296" behindDoc="0" locked="0" layoutInCell="1" allowOverlap="1">
-            <wp:simplePos x="0" y="0"/>
-            <wp:positionH relativeFrom="column">
-              <wp:posOffset>1455362</wp:posOffset>
-            </wp:positionH>
-            <wp:positionV relativeFrom="paragraph">
-              <wp:posOffset>1196051</wp:posOffset>
-            </wp:positionV>
-            <wp:extent cx="1988820" cy="1058545"/>
-            <wp:effectExtent l="0" t="0" r="0" b="0"/>
-            <wp:wrapTopAndBottom/>
-            <wp:docPr id="10" name="Picture 10" descr="C:\Users\aziz2\Downloads\download-removebg-preview (17).png"/>
-            <wp:cNvGraphicFramePr>
-              <a:graphicFrameLocks xmlns:a="http://schemas.openxmlformats.org/drawingml/2006/main" noChangeAspect="1"/>
-            </wp:cNvGraphicFramePr>
-            <a:graphic xmlns:a="http://schemas.openxmlformats.org/drawingml/2006/main">
-              <a:graphicData uri="http://schemas.openxmlformats.org/drawingml/2006/picture">
-                <pic:pic xmlns:pic="http://schemas.openxmlformats.org/drawingml/2006/picture">
-                  <pic:nvPicPr>
-                    <pic:cNvPr id="0" name="Picture 1" descr="C:\Users\aziz2\Downloads\download-removebg-preview (17).png"/>
-                    <pic:cNvPicPr>
-                      <a:picLocks noChangeAspect="1" noChangeArrowheads="1"/>
-                    </pic:cNvPicPr>
-                  </pic:nvPicPr>
-                  <pic:blipFill>
-                    <a:blip r:embed="rId18">
-                      <a:extLst>
-                        <a:ext uri="{28A0092B-C50C-407E-A947-70E740481C1C}">
-                          <a14:useLocalDpi xmlns:a14="http://schemas.microsoft.com/office/drawing/2010/main" val="0"/>
-                        </a:ext>
-                      </a:extLst>
-                    </a:blip>
-                    <a:srcRect/>
-                    <a:stretch>
-                      <a:fillRect/>
-                    </a:stretch>
-                  </pic:blipFill>
-                  <pic:spPr bwMode="auto">
-                    <a:xfrm>
-                      <a:off x="0" y="0"/>
-                      <a:ext cx="1988820" cy="1058545"/>
-                    </a:xfrm>
-                    <a:prstGeom prst="rect">
-                      <a:avLst/>
-                    </a:prstGeom>
-                    <a:noFill/>
-                    <a:ln>
-                      <a:noFill/>
-                    </a:ln>
-                  </pic:spPr>
-                </pic:pic>
-              </a:graphicData>
-            </a:graphic>
-          </wp:anchor>
-        </w:drawing>
-      </w:r>
+        <w:t xml:space="preserve"> </w:t>
+      </w:r>
+      <w:r>
+        <w:rPr>
+          <w:noProof/>
+          <w:lang w:eastAsia="fr-FR"/>
+        </w:rPr>
+        <w:t xml:space="preserve">      </w:t>
+      </w:r>
+    </w:p>
+    <w:p>
+      <w:pPr>
+        <w:spacing w:before="86"/>
+        <w:ind w:right="441"/>
+        <w:jc w:val="center"/>
+        <w:rPr>
+          <w:sz w:val="20"/>
+        </w:rPr>
+      </w:pPr>
+      <w:bookmarkStart w:id="56" w:name="_bookmark14"/>
+      <w:bookmarkEnd w:id="56"/>
       <w:r>
         <w:rPr>
           <w:noProof/>
@@ -12695,10 +12624,10 @@
               <wp:anchor distT="0" distB="0" distL="114300" distR="114300" simplePos="0" relativeHeight="487094272" behindDoc="0" locked="0" layoutInCell="1" allowOverlap="1" wp14:anchorId="0CA16C32" wp14:editId="27C068D9">
                 <wp:simplePos x="0" y="0"/>
                 <wp:positionH relativeFrom="column">
-                  <wp:posOffset>1651000</wp:posOffset>
+                  <wp:posOffset>1811020</wp:posOffset>
                 </wp:positionH>
                 <wp:positionV relativeFrom="paragraph">
-                  <wp:posOffset>2306320</wp:posOffset>
+                  <wp:posOffset>1140460</wp:posOffset>
                 </wp:positionV>
                 <wp:extent cx="1988820" cy="635"/>
                 <wp:effectExtent l="0" t="0" r="0" b="0"/>
@@ -12816,7 +12745,7 @@
           </mc:Choice>
           <mc:Fallback>
             <w:pict>
-              <v:shape w14:anchorId="0CA16C32" id="Text Box 1" o:spid="_x0000_s1031" type="#_x0000_t202" style="position:absolute;left:0;text-align:left;margin-left:130pt;margin-top:181.6pt;width:156.6pt;height:.05pt;z-index:487094272;visibility:visible;mso-wrap-style:square;mso-wrap-distance-left:9pt;mso-wrap-distance-top:0;mso-wrap-distance-right:9pt;mso-wrap-distance-bottom:0;mso-position-horizontal:absolute;mso-position-horizontal-relative:text;mso-position-vertical:absolute;mso-position-vertical-relative:text;v-text-anchor:top" o:gfxdata="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" stroked="f">
+              <v:shape w14:anchorId="0CA16C32" id="Text Box 1" o:spid="_x0000_s1031" type="#_x0000_t202" style="position:absolute;left:0;text-align:left;margin-left:142.6pt;margin-top:89.8pt;width:156.6pt;height:.05pt;z-index:487094272;visibility:visible;mso-wrap-style:square;mso-wrap-distance-left:9pt;mso-wrap-distance-top:0;mso-wrap-distance-right:9pt;mso-wrap-distance-bottom:0;mso-position-horizontal:absolute;mso-position-horizontal-relative:text;mso-position-vertical:absolute;mso-position-vertical-relative:text;v-text-anchor:top" o:gfxdata="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" stroked="f">
                 <v:textbox style="mso-fit-shape-to-text:t" inset="0,0,0,0">
                   <w:txbxContent>
                     <w:p>
@@ -12901,55 +12830,65 @@
           </mc:Fallback>
         </mc:AlternateContent>
       </w:r>
-      <w:proofErr w:type="spellStart"/>
-      <w:r>
-        <w:t>TanitJob</w:t>
-      </w:r>
-      <w:proofErr w:type="spellEnd"/>
-      <w:r>
-        <w:t xml:space="preserve"> est une application innovante en Tunisie dédiée à l'emploi et au développement de carrière. Elle permet aux utilisateurs de trouver rapidement et efficacement des offres d'emploi près de chez eux. Que vous cherchiez un poste dans l'administration, la technologie, la santé, le commerce ou tout autre secteur, </w:t>
-      </w:r>
-      <w:proofErr w:type="spellStart"/>
-      <w:r>
-        <w:t>TanitJob</w:t>
-      </w:r>
-      <w:proofErr w:type="spellEnd"/>
-      <w:r>
-        <w:t xml:space="preserve"> vous met en contact avec des employeurs de confiance et des opportunités de carrière prometteuses.</w:t>
-      </w:r>
       <w:r>
         <w:rPr>
           <w:noProof/>
-          <w:sz w:val="13"/>
           <w:lang w:eastAsia="fr-FR"/>
         </w:rPr>
-        <w:t xml:space="preserve"> </w:t>
-      </w:r>
-      <w:r>
-        <w:rPr>
-          <w:noProof/>
-          <w:sz w:val="13"/>
-          <w:lang w:eastAsia="fr-FR"/>
-        </w:rPr>
-        <w:t xml:space="preserve">      </w:t>
+        <w:drawing>
+          <wp:inline distT="0" distB="0" distL="0" distR="0" wp14:anchorId="773AE005" wp14:editId="28B10831">
+            <wp:extent cx="1988820" cy="1058545"/>
+            <wp:effectExtent l="0" t="0" r="0" b="0"/>
+            <wp:docPr id="10" name="Picture 10" descr="C:\Users\aziz2\Downloads\download-removebg-preview (17).png"/>
+            <wp:cNvGraphicFramePr>
+              <a:graphicFrameLocks xmlns:a="http://schemas.openxmlformats.org/drawingml/2006/main" noChangeAspect="1"/>
+            </wp:cNvGraphicFramePr>
+            <a:graphic xmlns:a="http://schemas.openxmlformats.org/drawingml/2006/main">
+              <a:graphicData uri="http://schemas.openxmlformats.org/drawingml/2006/picture">
+                <pic:pic xmlns:pic="http://schemas.openxmlformats.org/drawingml/2006/picture">
+                  <pic:nvPicPr>
+                    <pic:cNvPr id="0" name="Picture 1" descr="C:\Users\aziz2\Downloads\download-removebg-preview (17).png"/>
+                    <pic:cNvPicPr>
+                      <a:picLocks noChangeAspect="1" noChangeArrowheads="1"/>
+                    </pic:cNvPicPr>
+                  </pic:nvPicPr>
+                  <pic:blipFill>
+                    <a:blip r:embed="rId18">
+                      <a:extLst>
+                        <a:ext uri="{28A0092B-C50C-407E-A947-70E740481C1C}">
+                          <a14:useLocalDpi xmlns:a14="http://schemas.microsoft.com/office/drawing/2010/main" val="0"/>
+                        </a:ext>
+                      </a:extLst>
+                    </a:blip>
+                    <a:srcRect/>
+                    <a:stretch>
+                      <a:fillRect/>
+                    </a:stretch>
+                  </pic:blipFill>
+                  <pic:spPr bwMode="auto">
+                    <a:xfrm>
+                      <a:off x="0" y="0"/>
+                      <a:ext cx="1988820" cy="1058545"/>
+                    </a:xfrm>
+                    <a:prstGeom prst="rect">
+                      <a:avLst/>
+                    </a:prstGeom>
+                    <a:noFill/>
+                    <a:ln>
+                      <a:noFill/>
+                    </a:ln>
+                  </pic:spPr>
+                </pic:pic>
+              </a:graphicData>
+            </a:graphic>
+          </wp:inline>
+        </w:drawing>
       </w:r>
     </w:p>
     <w:p>
       <w:pPr>
         <w:spacing w:before="86"/>
         <w:ind w:right="441"/>
-        <w:rPr>
-          <w:sz w:val="20"/>
-        </w:rPr>
-      </w:pPr>
-      <w:bookmarkStart w:id="59" w:name="_bookmark14"/>
-      <w:bookmarkEnd w:id="59"/>
-    </w:p>
-    <w:p>
-      <w:pPr>
-        <w:spacing w:before="86"/>
-        <w:ind w:left="550" w:right="441"/>
-        <w:jc w:val="center"/>
         <w:rPr>
           <w:sz w:val="20"/>
         </w:rPr>
@@ -12980,6 +12919,7 @@
           <w:b/>
           <w:color w:val="auto"/>
         </w:rPr>
+        <w:lastRenderedPageBreak/>
         <w:t>FormationTunisie</w:t>
       </w:r>
       <w:proofErr w:type="spellEnd"/>
@@ -13021,15 +12961,11 @@
     </w:p>
     <w:p>
       <w:pPr>
-        <w:pStyle w:val="BodyText"/>
-        <w:keepNext/>
-        <w:ind w:firstLine="0"/>
         <w:jc w:val="center"/>
       </w:pPr>
       <w:r>
         <w:rPr>
           <w:noProof/>
-          <w:sz w:val="29"/>
           <w:lang w:eastAsia="fr-FR"/>
         </w:rPr>
         <w:drawing>
@@ -13091,7 +13027,7 @@
           <w:color w:val="auto"/>
         </w:rPr>
       </w:pPr>
-      <w:bookmarkStart w:id="60" w:name="_Toc176793937"/>
+      <w:bookmarkStart w:id="59" w:name="_Toc176793937"/>
       <w:r>
         <w:rPr>
           <w:i w:val="0"/>
@@ -13142,7 +13078,7 @@
         </w:rPr>
         <w:t xml:space="preserve"> Logo de Formation Tunisie</w:t>
       </w:r>
-      <w:bookmarkEnd w:id="60"/>
+      <w:bookmarkEnd w:id="59"/>
     </w:p>
     <w:p/>
     <w:p/>
@@ -13178,8 +13114,8 @@
           <w:color w:val="auto"/>
         </w:rPr>
       </w:pPr>
-      <w:bookmarkStart w:id="61" w:name="_bookmark15"/>
-      <w:bookmarkEnd w:id="61"/>
+      <w:bookmarkStart w:id="60" w:name="_bookmark15"/>
+      <w:bookmarkEnd w:id="60"/>
       <w:proofErr w:type="spellStart"/>
       <w:r>
         <w:rPr>
@@ -13201,8 +13137,8 @@
       <w:pPr>
         <w:pStyle w:val="BodyText"/>
       </w:pPr>
-      <w:bookmarkStart w:id="62" w:name="_bookmark16"/>
-      <w:bookmarkEnd w:id="62"/>
+      <w:bookmarkStart w:id="61" w:name="_bookmark16"/>
+      <w:bookmarkEnd w:id="61"/>
       <w:r>
         <w:t>Une</w:t>
       </w:r>
@@ -13220,7 +13156,6 @@
     </w:p>
     <w:p>
       <w:pPr>
-        <w:pStyle w:val="BodyText"/>
         <w:jc w:val="center"/>
       </w:pPr>
       <w:r>
@@ -13287,7 +13222,7 @@
           <w:color w:val="auto"/>
         </w:rPr>
       </w:pPr>
-      <w:bookmarkStart w:id="63" w:name="_Toc176793938"/>
+      <w:bookmarkStart w:id="62" w:name="_Toc176793938"/>
       <w:r>
         <w:rPr>
           <w:i w:val="0"/>
@@ -13346,18 +13281,18 @@
         </w:rPr>
         <w:t>Fabskill</w:t>
       </w:r>
+      <w:bookmarkEnd w:id="62"/>
+      <w:proofErr w:type="spellEnd"/>
+    </w:p>
+    <w:p>
+      <w:pPr>
+        <w:pStyle w:val="Heading4"/>
+      </w:pPr>
+      <w:bookmarkStart w:id="63" w:name="_Toc176793888"/>
+      <w:r>
+        <w:t>A l’échelle international</w:t>
+      </w:r>
       <w:bookmarkEnd w:id="63"/>
-      <w:proofErr w:type="spellEnd"/>
-    </w:p>
-    <w:p>
-      <w:pPr>
-        <w:pStyle w:val="Heading4"/>
-      </w:pPr>
-      <w:bookmarkStart w:id="64" w:name="_Toc176793888"/>
-      <w:r>
-        <w:t>A l’échelle international</w:t>
-      </w:r>
-      <w:bookmarkEnd w:id="64"/>
       <w:r>
         <w:t xml:space="preserve"> </w:t>
       </w:r>
@@ -13409,17 +13344,19 @@
       </w:pPr>
       <w:proofErr w:type="spellStart"/>
       <w:r>
+        <w:t>MaFormation</w:t>
+      </w:r>
+      <w:proofErr w:type="spellEnd"/>
+      <w:r>
+        <w:t xml:space="preserve"> est une plateforme en ligne dédiée à la formation professionnelle et continue. Elle permet aux utilisateurs de rechercher et de comparer une large gamme de formations proposées par divers organismes de formation. Les formations couvrent de nombreux domaines tels que la gestion, la finance, l'informatique, le marketing, et bien </w:t>
+      </w:r>
+      <w:r>
         <w:lastRenderedPageBreak/>
-        <w:t>MaFormation</w:t>
-      </w:r>
-      <w:proofErr w:type="spellEnd"/>
-      <w:r>
-        <w:t xml:space="preserve"> est une plateforme en ligne dédiée à la formation professionnelle et continue. Elle permet aux utilisateurs de rechercher et de comparer une large gamme de formations proposées par divers organismes de formation. Les formations couvrent de nombreux domaines tels que la gestion, la finance, l'informatique, le marketing, et bien d'autres.</w:t>
-      </w:r>
-    </w:p>
-    <w:p>
-      <w:pPr>
-        <w:pStyle w:val="BodyText"/>
+        <w:t>d'autres.</w:t>
+      </w:r>
+    </w:p>
+    <w:p>
+      <w:pPr>
         <w:jc w:val="center"/>
       </w:pPr>
       <w:r>
@@ -13473,9 +13410,9 @@
           <w:color w:val="auto"/>
         </w:rPr>
       </w:pPr>
-      <w:bookmarkStart w:id="65" w:name="_bookmark17"/>
-      <w:bookmarkStart w:id="66" w:name="_Toc176793939"/>
-      <w:bookmarkEnd w:id="65"/>
+      <w:bookmarkStart w:id="64" w:name="_bookmark17"/>
+      <w:bookmarkStart w:id="65" w:name="_Toc176793939"/>
+      <w:bookmarkEnd w:id="64"/>
       <w:r>
         <w:rPr>
           <w:i w:val="0"/>
@@ -13534,7 +13471,7 @@
         </w:rPr>
         <w:t>MaFormation</w:t>
       </w:r>
-      <w:bookmarkEnd w:id="66"/>
+      <w:bookmarkEnd w:id="65"/>
       <w:proofErr w:type="spellEnd"/>
     </w:p>
     <w:p/>
@@ -13550,11 +13487,11 @@
       <w:pPr>
         <w:pStyle w:val="Heading3"/>
       </w:pPr>
-      <w:bookmarkStart w:id="67" w:name="_Toc176793889"/>
+      <w:bookmarkStart w:id="66" w:name="_Toc176793889"/>
       <w:r>
         <w:t>Critique de l’existant</w:t>
       </w:r>
-      <w:bookmarkEnd w:id="67"/>
+      <w:bookmarkEnd w:id="66"/>
     </w:p>
     <w:p>
       <w:pPr>
@@ -14394,9 +14331,9 @@
           <w:color w:val="auto"/>
         </w:rPr>
       </w:pPr>
-      <w:bookmarkStart w:id="68" w:name="_bookmark19"/>
-      <w:bookmarkStart w:id="69" w:name="_Toc176793966"/>
-      <w:bookmarkEnd w:id="68"/>
+      <w:bookmarkStart w:id="67" w:name="_bookmark19"/>
+      <w:bookmarkStart w:id="68" w:name="_Toc176793966"/>
+      <w:bookmarkEnd w:id="67"/>
       <w:r>
         <w:rPr>
           <w:i w:val="0"/>
@@ -14447,7 +14384,7 @@
         </w:rPr>
         <w:t xml:space="preserve"> Analyse du marché</w:t>
       </w:r>
-      <w:bookmarkEnd w:id="69"/>
+      <w:bookmarkEnd w:id="68"/>
     </w:p>
     <w:p>
       <w:pPr>
@@ -14466,15 +14403,16 @@
           <w:szCs w:val="32"/>
         </w:rPr>
       </w:pPr>
-      <w:bookmarkStart w:id="70" w:name="_Toc173928492"/>
-      <w:bookmarkStart w:id="71" w:name="_Toc173928556"/>
-      <w:bookmarkStart w:id="72" w:name="_Toc173928620"/>
-      <w:bookmarkStart w:id="73" w:name="_Toc173928684"/>
-      <w:bookmarkStart w:id="74" w:name="_Toc174538030"/>
-      <w:bookmarkStart w:id="75" w:name="_Toc176788170"/>
-      <w:bookmarkStart w:id="76" w:name="_Toc176790557"/>
-      <w:bookmarkStart w:id="77" w:name="_Toc176791120"/>
-      <w:bookmarkStart w:id="78" w:name="_Toc176793890"/>
+      <w:bookmarkStart w:id="69" w:name="_Toc173928492"/>
+      <w:bookmarkStart w:id="70" w:name="_Toc173928556"/>
+      <w:bookmarkStart w:id="71" w:name="_Toc173928620"/>
+      <w:bookmarkStart w:id="72" w:name="_Toc173928684"/>
+      <w:bookmarkStart w:id="73" w:name="_Toc174538030"/>
+      <w:bookmarkStart w:id="74" w:name="_Toc176788170"/>
+      <w:bookmarkStart w:id="75" w:name="_Toc176790557"/>
+      <w:bookmarkStart w:id="76" w:name="_Toc176791120"/>
+      <w:bookmarkStart w:id="77" w:name="_Toc176793890"/>
+      <w:bookmarkEnd w:id="69"/>
       <w:bookmarkEnd w:id="70"/>
       <w:bookmarkEnd w:id="71"/>
       <w:bookmarkEnd w:id="72"/>
@@ -14483,7 +14421,6 @@
       <w:bookmarkEnd w:id="75"/>
       <w:bookmarkEnd w:id="76"/>
       <w:bookmarkEnd w:id="77"/>
-      <w:bookmarkEnd w:id="78"/>
     </w:p>
     <w:p>
       <w:pPr>
@@ -14502,8 +14439,8 @@
           <w:szCs w:val="32"/>
         </w:rPr>
       </w:pPr>
-      <w:bookmarkStart w:id="79" w:name="_Toc176793891"/>
-      <w:bookmarkEnd w:id="79"/>
+      <w:bookmarkStart w:id="78" w:name="_Toc176793891"/>
+      <w:bookmarkEnd w:id="78"/>
     </w:p>
     <w:p>
       <w:pPr>
@@ -14522,8 +14459,8 @@
           <w:szCs w:val="32"/>
         </w:rPr>
       </w:pPr>
-      <w:bookmarkStart w:id="80" w:name="_Toc176793892"/>
-      <w:bookmarkEnd w:id="80"/>
+      <w:bookmarkStart w:id="79" w:name="_Toc176793892"/>
+      <w:bookmarkEnd w:id="79"/>
     </w:p>
     <w:p>
       <w:pPr>
@@ -14537,11 +14474,11 @@
       <w:pPr>
         <w:pStyle w:val="Heading3"/>
       </w:pPr>
-      <w:bookmarkStart w:id="81" w:name="_Toc176793893"/>
+      <w:bookmarkStart w:id="80" w:name="_Toc176793893"/>
       <w:r>
         <w:t>Solution proposée</w:t>
       </w:r>
-      <w:bookmarkEnd w:id="81"/>
+      <w:bookmarkEnd w:id="80"/>
     </w:p>
     <w:p>
       <w:pPr>
@@ -14583,11 +14520,7 @@
       </w:r>
       <w:proofErr w:type="spellEnd"/>
       <w:r>
-        <w:t xml:space="preserve">, nous sommes résolus à développer une </w:t>
-      </w:r>
-      <w:r>
-        <w:lastRenderedPageBreak/>
-        <w:t>plateforme éducative inclusive, éthique et technologique pour répondre aux besoins éducatifs en Tunisie.</w:t>
+        <w:t>, nous sommes résolus à développer une plateforme éducative inclusive, éthique et technologique pour répondre aux besoins éducatifs en Tunisie.</w:t>
       </w:r>
       <w:r>
         <w:t xml:space="preserve">  </w:t>
@@ -14633,6 +14566,7 @@
         </w:rPr>
       </w:pPr>
       <w:r>
+        <w:lastRenderedPageBreak/>
         <w:t>Nous créons une plateforme complète qui facilitera l'inscription des utilisateurs, garantira une authentification sécurisée grâce à notre système de journaux, et permettra une gestion intuitive de leur profil utilisateur.</w:t>
       </w:r>
     </w:p>
@@ -14780,11 +14714,7 @@
         </w:rPr>
       </w:pPr>
       <w:r>
-        <w:t xml:space="preserve">Nous proposons un système de notification rapide et efficace pour guider et interagir avec les actions de l'utilisateur. Nous informons nos clients de tous les processus en cours, </w:t>
-      </w:r>
-      <w:r>
-        <w:lastRenderedPageBreak/>
-        <w:t>notamment en cas de double authentification et du nombre d'authentifications requises pour garantir la sécurité et la confiance de nos clients. Une réduction, l'obtention d'un nouveau badge, ou toute autre action sera mise en œuvre pour les accompagner et les guider plus rapidement dans leurs démarches.</w:t>
+        <w:t>Nous proposons un système de notification rapide et efficace pour guider et interagir avec les actions de l'utilisateur. Nous informons nos clients de tous les processus en cours, notamment en cas de double authentification et du nombre d'authentifications requises pour garantir la sécurité et la confiance de nos clients. Une réduction, l'obtention d'un nouveau badge, ou toute autre action sera mise en œuvre pour les accompagner et les guider plus rapidement dans leurs démarches.</w:t>
       </w:r>
     </w:p>
     <w:p>
@@ -14830,6 +14760,7 @@
         <w:pStyle w:val="BodyText"/>
       </w:pPr>
       <w:r>
+        <w:lastRenderedPageBreak/>
         <w:t>Nous offrons aux centres de formation la possibilité de gérer tous les détails de leur profil, y compris les formations, les préférences et leur staff d'enseignants. De plus, nous avons intégré un système de recommandation de centre basé sur les préférences, ce qui permet aux centres de promouvoir leur activité de manière plus efficace sur notre plateforme</w:t>
       </w:r>
     </w:p>
@@ -14837,11 +14768,11 @@
       <w:pPr>
         <w:pStyle w:val="Heading2"/>
       </w:pPr>
-      <w:bookmarkStart w:id="82" w:name="_Toc176793894"/>
+      <w:bookmarkStart w:id="81" w:name="_Toc176793894"/>
       <w:r>
         <w:t>Méthodologie de travail</w:t>
       </w:r>
-      <w:bookmarkEnd w:id="82"/>
+      <w:bookmarkEnd w:id="81"/>
     </w:p>
     <w:p>
       <w:pPr>
@@ -14856,7 +14787,7 @@
     </w:p>
     <w:p>
       <w:pPr>
-        <w:pStyle w:val="BodyText"/>
+        <w:jc w:val="center"/>
         <w:rPr>
           <w:sz w:val="17"/>
         </w:rPr>
@@ -14867,17 +14798,9 @@
           <w:lang w:eastAsia="fr-FR"/>
         </w:rPr>
         <w:drawing>
-          <wp:anchor distT="0" distB="0" distL="0" distR="0" simplePos="0" relativeHeight="487089152" behindDoc="0" locked="0" layoutInCell="1" allowOverlap="1" wp14:anchorId="4961D907" wp14:editId="49CFAC05">
-            <wp:simplePos x="0" y="0"/>
-            <wp:positionH relativeFrom="margin">
-              <wp:align>center</wp:align>
-            </wp:positionH>
-            <wp:positionV relativeFrom="paragraph">
-              <wp:posOffset>114300</wp:posOffset>
-            </wp:positionV>
+          <wp:inline distT="0" distB="0" distL="0" distR="0">
             <wp:extent cx="3290780" cy="1852422"/>
             <wp:effectExtent l="0" t="0" r="5080" b="0"/>
-            <wp:wrapTopAndBottom/>
             <wp:docPr id="15" name="image10.jpeg"/>
             <wp:cNvGraphicFramePr>
               <a:graphicFrameLocks xmlns:a="http://schemas.openxmlformats.org/drawingml/2006/main" noChangeAspect="1"/>
@@ -14890,7 +14813,13 @@
                     <pic:cNvPicPr/>
                   </pic:nvPicPr>
                   <pic:blipFill>
-                    <a:blip r:embed="rId22" cstate="print"/>
+                    <a:blip r:embed="rId22" cstate="print">
+                      <a:extLst>
+                        <a:ext uri="{28A0092B-C50C-407E-A947-70E740481C1C}">
+                          <a14:useLocalDpi xmlns:a14="http://schemas.microsoft.com/office/drawing/2010/main" val="0"/>
+                        </a:ext>
+                      </a:extLst>
+                    </a:blip>
                     <a:stretch>
                       <a:fillRect/>
                     </a:stretch>
@@ -14907,7 +14836,7 @@
                 </pic:pic>
               </a:graphicData>
             </a:graphic>
-          </wp:anchor>
+          </wp:inline>
         </w:drawing>
       </w:r>
     </w:p>
@@ -14920,9 +14849,9 @@
           <w:color w:val="auto"/>
         </w:rPr>
       </w:pPr>
-      <w:bookmarkStart w:id="83" w:name="_bookmark22"/>
-      <w:bookmarkStart w:id="84" w:name="_Toc176793940"/>
-      <w:bookmarkEnd w:id="83"/>
+      <w:bookmarkStart w:id="82" w:name="_bookmark22"/>
+      <w:bookmarkStart w:id="83" w:name="_Toc176793940"/>
+      <w:bookmarkEnd w:id="82"/>
       <w:r>
         <w:rPr>
           <w:i w:val="0"/>
@@ -14973,58 +14902,54 @@
         </w:rPr>
         <w:t xml:space="preserve"> SCRUM</w:t>
       </w:r>
+      <w:bookmarkEnd w:id="83"/>
+    </w:p>
+    <w:p>
+      <w:pPr>
+        <w:pStyle w:val="Heading3"/>
+      </w:pPr>
+      <w:bookmarkStart w:id="84" w:name="_Toc176793895"/>
+      <w:r>
+        <w:t>Choix</w:t>
+      </w:r>
+      <w:r>
+        <w:rPr>
+          <w:spacing w:val="-2"/>
+        </w:rPr>
+        <w:t xml:space="preserve"> </w:t>
+      </w:r>
+      <w:r>
+        <w:t>du</w:t>
+      </w:r>
+      <w:r>
+        <w:rPr>
+          <w:spacing w:val="-3"/>
+        </w:rPr>
+        <w:t xml:space="preserve"> </w:t>
+      </w:r>
+      <w:r>
+        <w:t>cadre</w:t>
+      </w:r>
+      <w:r>
+        <w:rPr>
+          <w:spacing w:val="-2"/>
+        </w:rPr>
+        <w:t xml:space="preserve"> </w:t>
+      </w:r>
+      <w:r>
+        <w:t>SCRUM</w:t>
+      </w:r>
       <w:bookmarkEnd w:id="84"/>
     </w:p>
     <w:p>
       <w:pPr>
-        <w:pStyle w:val="Heading3"/>
-      </w:pPr>
-      <w:bookmarkStart w:id="85" w:name="_Toc176793895"/>
-      <w:r>
-        <w:t>Choix</w:t>
-      </w:r>
-      <w:r>
-        <w:rPr>
-          <w:spacing w:val="-2"/>
-        </w:rPr>
-        <w:t xml:space="preserve"> </w:t>
-      </w:r>
-      <w:r>
-        <w:t>du</w:t>
-      </w:r>
-      <w:r>
-        <w:rPr>
-          <w:spacing w:val="-3"/>
-        </w:rPr>
-        <w:t xml:space="preserve"> </w:t>
-      </w:r>
-      <w:r>
-        <w:t>cadre</w:t>
-      </w:r>
-      <w:r>
-        <w:rPr>
-          <w:spacing w:val="-2"/>
-        </w:rPr>
-        <w:t xml:space="preserve"> </w:t>
-      </w:r>
-      <w:r>
-        <w:t>SCRUM</w:t>
-      </w:r>
-      <w:bookmarkEnd w:id="85"/>
-    </w:p>
-    <w:p>
-      <w:pPr>
         <w:pStyle w:val="BodyText"/>
         <w:rPr>
           <w:rFonts w:eastAsia="Times New Roman" w:cs="Times New Roman"/>
         </w:rPr>
       </w:pPr>
       <w:r>
-        <w:t xml:space="preserve">Pour mener à bien ce projet, il est crucial d'adopter une méthode structurée afin de définir les différentes fonctionnalités nécessaires. Dans notre situation, nous avons opté pour </w:t>
-      </w:r>
-      <w:r>
-        <w:lastRenderedPageBreak/>
-        <w:t xml:space="preserve">l'application de la méthodologie </w:t>
+        <w:t xml:space="preserve">Pour mener à bien ce projet, il est crucial d'adopter une méthode structurée afin de définir les différentes fonctionnalités nécessaires. Dans notre situation, nous avons opté pour l'application de la méthodologie </w:t>
       </w:r>
       <w:proofErr w:type="spellStart"/>
       <w:r>
@@ -15161,6 +15086,7 @@
           <w:bCs/>
           <w:lang w:eastAsia="fr-FR"/>
         </w:rPr>
+        <w:lastRenderedPageBreak/>
         <w:t>Flexibilité et adaptation :</w:t>
       </w:r>
       <w:r>
@@ -15268,7 +15194,7 @@
       <w:pPr>
         <w:pStyle w:val="Heading3"/>
       </w:pPr>
-      <w:bookmarkStart w:id="86" w:name="_Toc176793896"/>
+      <w:bookmarkStart w:id="85" w:name="_Toc176793896"/>
       <w:r>
         <w:t>Les</w:t>
       </w:r>
@@ -15299,7 +15225,7 @@
       <w:r>
         <w:t>SCRUM</w:t>
       </w:r>
-      <w:bookmarkEnd w:id="86"/>
+      <w:bookmarkEnd w:id="85"/>
     </w:p>
     <w:p>
       <w:pPr>
@@ -15450,27 +15376,17 @@
     </w:p>
     <w:p>
       <w:pPr>
-        <w:pStyle w:val="BodyText"/>
-        <w:keepNext/>
+        <w:jc w:val="center"/>
       </w:pPr>
       <w:r>
         <w:rPr>
           <w:noProof/>
           <w:lang w:eastAsia="fr-FR"/>
         </w:rPr>
-        <w:lastRenderedPageBreak/>
         <w:drawing>
-          <wp:anchor distT="0" distB="0" distL="114300" distR="114300" simplePos="0" relativeHeight="487096320" behindDoc="0" locked="0" layoutInCell="1" allowOverlap="1">
-            <wp:simplePos x="0" y="0"/>
-            <wp:positionH relativeFrom="margin">
-              <wp:align>center</wp:align>
-            </wp:positionH>
-            <wp:positionV relativeFrom="paragraph">
-              <wp:posOffset>252441</wp:posOffset>
-            </wp:positionV>
+          <wp:inline distT="0" distB="0" distL="0" distR="0">
             <wp:extent cx="4191315" cy="1952625"/>
             <wp:effectExtent l="0" t="0" r="0" b="0"/>
-            <wp:wrapTopAndBottom/>
             <wp:docPr id="17" name="image11.png" descr="Une image contenant texte, capture d’écran, dessin humoristique, Graphique  Description générée automatiquement"/>
             <wp:cNvGraphicFramePr>
               <a:graphicFrameLocks xmlns:a="http://schemas.openxmlformats.org/drawingml/2006/main" noChangeAspect="1"/>
@@ -15506,7 +15422,7 @@
                 </pic:pic>
               </a:graphicData>
             </a:graphic>
-          </wp:anchor>
+          </wp:inline>
         </w:drawing>
       </w:r>
     </w:p>
@@ -15518,7 +15434,7 @@
           <w:color w:val="auto"/>
         </w:rPr>
       </w:pPr>
-      <w:bookmarkStart w:id="87" w:name="_Toc176793941"/>
+      <w:bookmarkStart w:id="86" w:name="_Toc176793941"/>
       <w:r>
         <w:rPr>
           <w:color w:val="auto"/>
@@ -15569,9 +15485,9 @@
         </w:rPr>
         <w:t>scrum</w:t>
       </w:r>
-      <w:bookmarkStart w:id="88" w:name="_bookmark25"/>
+      <w:bookmarkStart w:id="87" w:name="_bookmark25"/>
+      <w:bookmarkEnd w:id="86"/>
       <w:bookmarkEnd w:id="87"/>
-      <w:bookmarkEnd w:id="88"/>
       <w:proofErr w:type="spellEnd"/>
     </w:p>
     <w:p>
@@ -15586,108 +15502,109 @@
           <w:sz w:val="28"/>
         </w:rPr>
       </w:pPr>
-      <w:bookmarkStart w:id="89" w:name="_Toc176793897"/>
-      <w:r>
+      <w:bookmarkStart w:id="88" w:name="_Toc176793897"/>
+      <w:r>
+        <w:lastRenderedPageBreak/>
         <w:t>Conclusion</w:t>
       </w:r>
+      <w:bookmarkEnd w:id="88"/>
+    </w:p>
+    <w:p>
+      <w:pPr>
+        <w:pStyle w:val="BodyText"/>
+        <w:rPr>
+          <w:rFonts w:eastAsia="Times New Roman" w:cs="Times New Roman"/>
+        </w:rPr>
+      </w:pPr>
+      <w:r>
+        <w:t xml:space="preserve">Dans ce premier chapitre, nous avons offert une vue d'ensemble du projet. Nous avons débuté par établir le cadre général du stage et présenter l'organisme d'accueil, Bee </w:t>
+      </w:r>
+      <w:proofErr w:type="spellStart"/>
+      <w:r>
+        <w:t>Coders</w:t>
+      </w:r>
+      <w:proofErr w:type="spellEnd"/>
+      <w:r>
+        <w:t>, en soulignant ses services. Par la suite, nous avons décrit le projet en précisant ses objectifs généraux et la problématique qu'il vise à résoudre. Nous avons ensuite réalisé une étude préliminaire, incluant une analyse de l'existant, une critique de celui-ci, ainsi que la solution proposée pour remédier aux lacunes identifiées. Enfin, nous avons détaillé la méthodologie de travail adoptée, s'appuyant sur le cadre SCRUM, pour assurer la bonne exécution de ce projet. Cette approche méthodique et structurée nous permettra d'atteindre les objectifs fixés de manière efficace et rigoureuse.</w:t>
+      </w:r>
+    </w:p>
+    <w:p>
+      <w:pPr>
+        <w:pStyle w:val="BodyText"/>
+      </w:pPr>
+    </w:p>
+    <w:p>
+      <w:pPr>
+        <w:pStyle w:val="Heading1"/>
+      </w:pPr>
+      <w:bookmarkStart w:id="89" w:name="_Toc176793898"/>
+      <w:r>
+        <w:t>Chapitre</w:t>
+      </w:r>
+      <w:r>
+        <w:rPr>
+          <w:spacing w:val="30"/>
+        </w:rPr>
+        <w:t xml:space="preserve"> </w:t>
+      </w:r>
+      <w:r>
+        <w:t>2</w:t>
+      </w:r>
+      <w:r>
+        <w:rPr>
+          <w:spacing w:val="32"/>
+        </w:rPr>
+        <w:t xml:space="preserve"> </w:t>
+      </w:r>
+      <w:r>
+        <w:t>:</w:t>
+      </w:r>
+      <w:r>
+        <w:rPr>
+          <w:spacing w:val="30"/>
+        </w:rPr>
+        <w:t xml:space="preserve"> </w:t>
+      </w:r>
+      <w:r>
+        <w:t>Analyse</w:t>
+      </w:r>
+      <w:r>
+        <w:rPr>
+          <w:spacing w:val="32"/>
+        </w:rPr>
+        <w:t xml:space="preserve"> </w:t>
+      </w:r>
+      <w:r>
+        <w:t>et</w:t>
+      </w:r>
+      <w:r>
+        <w:rPr>
+          <w:spacing w:val="30"/>
+        </w:rPr>
+        <w:t xml:space="preserve"> </w:t>
+      </w:r>
+      <w:r>
+        <w:t>Spécification</w:t>
+      </w:r>
+      <w:r>
+        <w:rPr>
+          <w:spacing w:val="29"/>
+        </w:rPr>
+        <w:t xml:space="preserve"> </w:t>
+      </w:r>
+      <w:r>
+        <w:t>des</w:t>
+      </w:r>
+      <w:r>
+        <w:rPr>
+          <w:spacing w:val="-119"/>
+        </w:rPr>
+        <w:t xml:space="preserve"> </w:t>
+      </w:r>
+      <w:r>
+        <w:t>Besoins</w:t>
+      </w:r>
       <w:bookmarkEnd w:id="89"/>
-    </w:p>
-    <w:p>
-      <w:pPr>
-        <w:pStyle w:val="BodyText"/>
-        <w:rPr>
-          <w:rFonts w:eastAsia="Times New Roman" w:cs="Times New Roman"/>
-        </w:rPr>
-      </w:pPr>
-      <w:r>
-        <w:t xml:space="preserve">Dans ce premier chapitre, nous avons offert une vue d'ensemble du projet. Nous avons débuté par établir le cadre général du stage et présenter l'organisme d'accueil, Bee </w:t>
-      </w:r>
-      <w:proofErr w:type="spellStart"/>
-      <w:r>
-        <w:t>Coders</w:t>
-      </w:r>
-      <w:proofErr w:type="spellEnd"/>
-      <w:r>
-        <w:t>, en soulignant ses services. Par la suite, nous avons décrit le projet en précisant ses objectifs généraux et la problématique qu'il vise à résoudre. Nous avons ensuite réalisé une étude préliminaire, incluant une analyse de l'existant, une critique de celui-ci, ainsi que la solution proposée pour remédier aux lacunes identifiées. Enfin, nous avons détaillé la méthodologie de travail adoptée, s'appuyant sur le cadre SCRUM, pour assurer la bonne exécution de ce projet. Cette approche méthodique et structurée nous permettra d'atteindre les objectifs fixés de manière efficace et rigoureuse.</w:t>
-      </w:r>
-    </w:p>
-    <w:p>
-      <w:pPr>
-        <w:pStyle w:val="BodyText"/>
-      </w:pPr>
-    </w:p>
-    <w:p>
-      <w:pPr>
-        <w:pStyle w:val="Heading1"/>
-      </w:pPr>
-      <w:bookmarkStart w:id="90" w:name="_Toc176793898"/>
-      <w:r>
-        <w:t>Chapitre</w:t>
-      </w:r>
-      <w:r>
-        <w:rPr>
-          <w:spacing w:val="30"/>
-        </w:rPr>
-        <w:t xml:space="preserve"> </w:t>
-      </w:r>
-      <w:r>
-        <w:t>2</w:t>
-      </w:r>
-      <w:r>
-        <w:rPr>
-          <w:spacing w:val="32"/>
-        </w:rPr>
-        <w:t xml:space="preserve"> </w:t>
-      </w:r>
-      <w:r>
-        <w:t>:</w:t>
-      </w:r>
-      <w:r>
-        <w:rPr>
-          <w:spacing w:val="30"/>
-        </w:rPr>
-        <w:t xml:space="preserve"> </w:t>
-      </w:r>
-      <w:r>
-        <w:t>Analyse</w:t>
-      </w:r>
-      <w:r>
-        <w:rPr>
-          <w:spacing w:val="32"/>
-        </w:rPr>
-        <w:t xml:space="preserve"> </w:t>
-      </w:r>
-      <w:r>
-        <w:t>et</w:t>
-      </w:r>
-      <w:r>
-        <w:rPr>
-          <w:spacing w:val="30"/>
-        </w:rPr>
-        <w:t xml:space="preserve"> </w:t>
-      </w:r>
-      <w:r>
-        <w:t>Spécification</w:t>
-      </w:r>
-      <w:r>
-        <w:rPr>
-          <w:spacing w:val="29"/>
-        </w:rPr>
-        <w:t xml:space="preserve"> </w:t>
-      </w:r>
-      <w:r>
-        <w:t>des</w:t>
-      </w:r>
-      <w:r>
-        <w:rPr>
-          <w:spacing w:val="-119"/>
-        </w:rPr>
-        <w:t xml:space="preserve"> </w:t>
-      </w:r>
-      <w:r>
-        <w:t>Besoins</w:t>
-      </w:r>
-      <w:bookmarkEnd w:id="90"/>
     </w:p>
     <w:p>
       <w:pPr>
@@ -15698,44 +15615,40 @@
         </w:numPr>
         <w:ind w:left="576"/>
       </w:pPr>
-      <w:bookmarkStart w:id="91" w:name="_Toc176793899"/>
+      <w:bookmarkStart w:id="90" w:name="_Toc176793899"/>
       <w:r>
         <w:t>Introduction</w:t>
       </w:r>
+      <w:bookmarkEnd w:id="90"/>
+    </w:p>
+    <w:p>
+      <w:pPr>
+        <w:pStyle w:val="BodyText"/>
+        <w:rPr>
+          <w:rFonts w:eastAsia="Times New Roman" w:cs="Times New Roman"/>
+        </w:rPr>
+      </w:pPr>
+      <w:r>
+        <w:t xml:space="preserve">Dans ce chapitre, nous allons nous pencher sur le Sprint 0, qui englobe l'analyse et la définition des besoins. Nous commencerons par identifier les parties prenantes impliquées dans le projet, puis nous pourrons explorer en profondeur les besoins fonctionnels et non fonctionnels. Par la suite, nous présenterons le diagramme de cas d'utilisation global ainsi que le </w:t>
+      </w:r>
+      <w:proofErr w:type="spellStart"/>
+      <w:r>
+        <w:t>backlog</w:t>
+      </w:r>
+      <w:proofErr w:type="spellEnd"/>
+      <w:r>
+        <w:t xml:space="preserve"> du produit. Un diagramme de classe sera également fourni pour illustrer la structure du projet. Ensuite, nous décrirons l'environnement de travail, y compris les langages, Frameworks, logiciels et matériels employés. Enfin, nous détaillerons l'architecture globale du projet, en abordant à la fois les aspects physiques et logiques.</w:t>
+      </w:r>
+    </w:p>
+    <w:p>
+      <w:pPr>
+        <w:pStyle w:val="Heading2"/>
+      </w:pPr>
+      <w:bookmarkStart w:id="91" w:name="_Toc176793900"/>
+      <w:r>
+        <w:t>Identification des acteurs</w:t>
+      </w:r>
       <w:bookmarkEnd w:id="91"/>
-    </w:p>
-    <w:p>
-      <w:pPr>
-        <w:pStyle w:val="BodyText"/>
-        <w:rPr>
-          <w:rFonts w:eastAsia="Times New Roman" w:cs="Times New Roman"/>
-        </w:rPr>
-      </w:pPr>
-      <w:r>
-        <w:t xml:space="preserve">Dans ce chapitre, nous allons nous pencher sur le Sprint 0, qui englobe l'analyse et la définition des besoins. Nous commencerons par identifier les parties prenantes impliquées dans le projet, puis nous pourrons explorer en profondeur les besoins fonctionnels et non fonctionnels. Par la suite, nous présenterons le diagramme de cas d'utilisation global ainsi que </w:t>
-      </w:r>
-      <w:r>
-        <w:lastRenderedPageBreak/>
-        <w:t xml:space="preserve">le </w:t>
-      </w:r>
-      <w:proofErr w:type="spellStart"/>
-      <w:r>
-        <w:t>backlog</w:t>
-      </w:r>
-      <w:proofErr w:type="spellEnd"/>
-      <w:r>
-        <w:t xml:space="preserve"> du produit. Un diagramme de classe sera également fourni pour illustrer la structure du projet. Ensuite, nous décrirons l'environnement de travail, y compris les langages, Frameworks, logiciels et matériels employés. Enfin, nous détaillerons l'architecture globale du projet, en abordant à la fois les aspects physiques et logiques.</w:t>
-      </w:r>
-    </w:p>
-    <w:p>
-      <w:pPr>
-        <w:pStyle w:val="Heading2"/>
-      </w:pPr>
-      <w:bookmarkStart w:id="92" w:name="_Toc176793900"/>
-      <w:r>
-        <w:t>Identification des acteurs</w:t>
-      </w:r>
-      <w:bookmarkEnd w:id="92"/>
     </w:p>
     <w:p>
       <w:pPr>
@@ -15882,7 +15795,11 @@
         <w:t xml:space="preserve"> </w:t>
       </w:r>
       <w:r>
-        <w:t>Utilisateurs inscrits ayant accès aux services aux formations offerts sur la plateforme.</w:t>
+        <w:t xml:space="preserve">Utilisateurs inscrits ayant accès aux services aux formations offerts sur la </w:t>
+      </w:r>
+      <w:r>
+        <w:lastRenderedPageBreak/>
+        <w:t>plateforme.</w:t>
       </w:r>
     </w:p>
     <w:p>
@@ -16131,7 +16048,7 @@
       <w:pPr>
         <w:pStyle w:val="Heading2"/>
       </w:pPr>
-      <w:bookmarkStart w:id="93" w:name="_Toc176793901"/>
+      <w:bookmarkStart w:id="92" w:name="_Toc176793901"/>
       <w:r>
         <w:t>Étude</w:t>
       </w:r>
@@ -16153,28 +16070,28 @@
       <w:r>
         <w:t>besoins</w:t>
       </w:r>
+      <w:bookmarkEnd w:id="92"/>
+    </w:p>
+    <w:p>
+      <w:pPr>
+        <w:pStyle w:val="NormalWeb"/>
+      </w:pPr>
+      <w:r>
+        <w:t>Dans cette section, nous analysons les besoins fonctionnels et non fonctionnels de la plateforme, afin de définir avec précision les fonctionnalités requises ainsi que les contraintes à respecter pour garantir son bon fonctionnement.</w:t>
+      </w:r>
+    </w:p>
+    <w:p>
+      <w:pPr>
+        <w:pStyle w:val="Heading3"/>
+      </w:pPr>
+      <w:r>
+        <w:t xml:space="preserve"> </w:t>
+      </w:r>
+      <w:bookmarkStart w:id="93" w:name="_Toc176793902"/>
+      <w:r>
+        <w:t>Les besoins fonctionnels</w:t>
+      </w:r>
       <w:bookmarkEnd w:id="93"/>
-    </w:p>
-    <w:p>
-      <w:pPr>
-        <w:pStyle w:val="NormalWeb"/>
-      </w:pPr>
-      <w:r>
-        <w:t>Dans cette section, nous analysons les besoins fonctionnels et non fonctionnels de la plateforme, afin de définir avec précision les fonctionnalités requises ainsi que les contraintes à respecter pour garantir son bon fonctionnement.</w:t>
-      </w:r>
-    </w:p>
-    <w:p>
-      <w:pPr>
-        <w:pStyle w:val="Heading3"/>
-      </w:pPr>
-      <w:r>
-        <w:t xml:space="preserve"> </w:t>
-      </w:r>
-      <w:bookmarkStart w:id="94" w:name="_Toc176793902"/>
-      <w:r>
-        <w:t>Les besoins fonctionnels</w:t>
-      </w:r>
-      <w:bookmarkEnd w:id="94"/>
     </w:p>
     <w:p>
       <w:pPr>
@@ -16212,11 +16129,7 @@
         <w:pStyle w:val="BodyText"/>
       </w:pPr>
       <w:r>
-        <w:t xml:space="preserve">Ce sont des utilisateurs non authentifiés qui peuvent consulter les formations, les </w:t>
-      </w:r>
-      <w:r>
-        <w:lastRenderedPageBreak/>
-        <w:t>centres et les formateurs, ainsi que s'inscrire sur la plateforme.</w:t>
+        <w:t>Ce sont des utilisateurs non authentifiés qui peuvent consulter les formations, les centres et les formateurs, ainsi que s'inscrire sur la plateforme.</w:t>
       </w:r>
     </w:p>
     <w:p>
@@ -16528,7 +16441,15 @@
           <w:sz w:val="23"/>
           <w:szCs w:val="23"/>
         </w:rPr>
-        <w:t>Chaque utilisateur dispose d'un profil personnel où il peut gérer ses informations personnelles telles que son nom, prénom sa photo de profil et c’est préférence</w:t>
+        <w:t xml:space="preserve">Chaque utilisateur dispose d'un profil personnel où il peut gérer ses </w:t>
+      </w:r>
+      <w:r>
+        <w:rPr>
+          <w:sz w:val="23"/>
+          <w:szCs w:val="23"/>
+        </w:rPr>
+        <w:lastRenderedPageBreak/>
+        <w:t>informations personnelles telles que son nom, prénom sa photo de profil et c’est préférence</w:t>
       </w:r>
       <w:r>
         <w:rPr>
@@ -16907,16 +16828,13 @@
     </w:p>
     <w:p>
       <w:pPr>
-        <w:pStyle w:val="BodyText"/>
-        <w:keepNext/>
-        <w:ind w:firstLine="0"/>
-      </w:pPr>
-      <w:r>
-        <w:rPr>
-          <w:sz w:val="23"/>
-          <w:szCs w:val="23"/>
-        </w:rPr>
-        <w:lastRenderedPageBreak/>
+        <w:jc w:val="center"/>
+      </w:pPr>
+      <w:r>
+        <w:rPr>
+          <w:noProof/>
+          <w:lang w:eastAsia="fr-FR"/>
+        </w:rPr>
         <w:drawing>
           <wp:inline distT="0" distB="0" distL="0" distR="0" wp14:anchorId="761EA068" wp14:editId="02776A99">
             <wp:extent cx="5763260" cy="3503295"/>
@@ -16965,7 +16883,7 @@
           <w:szCs w:val="23"/>
         </w:rPr>
       </w:pPr>
-      <w:bookmarkStart w:id="95" w:name="_Toc176793942"/>
+      <w:bookmarkStart w:id="94" w:name="_Toc176793942"/>
       <w:r>
         <w:rPr>
           <w:i w:val="0"/>
@@ -17016,7 +16934,7 @@
         </w:rPr>
         <w:t xml:space="preserve"> Besoins Fonctionnels pour les Utilisateurs</w:t>
       </w:r>
-      <w:bookmarkEnd w:id="95"/>
+      <w:bookmarkEnd w:id="94"/>
     </w:p>
     <w:p>
       <w:pPr>
@@ -17046,6 +16964,7 @@
           <w:sz w:val="24"/>
           <w:szCs w:val="24"/>
         </w:rPr>
+        <w:lastRenderedPageBreak/>
         <w:t xml:space="preserve">Les centres de formation </w:t>
       </w:r>
     </w:p>
@@ -17337,35 +17256,26 @@
           <w:sz w:val="23"/>
           <w:szCs w:val="23"/>
         </w:rPr>
-        <w:t xml:space="preserve">Chaque centre de formation peut consulter son </w:t>
-      </w:r>
+        <w:t xml:space="preserve">Chaque centre de formation peut consulter son niveau et visualiser ses badges et point </w:t>
+      </w:r>
+      <w:proofErr w:type="spellStart"/>
       <w:r>
         <w:rPr>
           <w:sz w:val="23"/>
           <w:szCs w:val="23"/>
         </w:rPr>
-        <w:lastRenderedPageBreak/>
-        <w:t xml:space="preserve">niveau et visualiser ses badges et point </w:t>
-      </w:r>
-      <w:proofErr w:type="spellStart"/>
-      <w:r>
-        <w:rPr>
-          <w:sz w:val="23"/>
-          <w:szCs w:val="23"/>
-        </w:rPr>
         <w:t>xps</w:t>
       </w:r>
       <w:proofErr w:type="spellEnd"/>
     </w:p>
     <w:p>
       <w:pPr>
-        <w:pStyle w:val="BodyText"/>
-        <w:keepNext/>
-        <w:ind w:firstLine="0"/>
-      </w:pPr>
-      <w:r>
-        <w:rPr>
-          <w:b/>
+        <w:jc w:val="center"/>
+      </w:pPr>
+      <w:r>
+        <w:rPr>
+          <w:noProof/>
+          <w:lang w:eastAsia="fr-FR"/>
         </w:rPr>
         <w:drawing>
           <wp:inline distT="0" distB="0" distL="0" distR="0" wp14:anchorId="54A24B1C" wp14:editId="3E9A65FA">
@@ -17412,7 +17322,7 @@
           <w:color w:val="auto"/>
         </w:rPr>
       </w:pPr>
-      <w:bookmarkStart w:id="96" w:name="_Toc176793943"/>
+      <w:bookmarkStart w:id="95" w:name="_Toc176793943"/>
       <w:r>
         <w:rPr>
           <w:color w:val="auto"/>
@@ -17456,7 +17366,7 @@
         </w:rPr>
         <w:t xml:space="preserve"> Besoins Fonctionnels pour les Centres de formation</w:t>
       </w:r>
-      <w:bookmarkEnd w:id="96"/>
+      <w:bookmarkEnd w:id="95"/>
     </w:p>
     <w:p>
       <w:pPr>
@@ -17544,7 +17454,11 @@
         <w:t xml:space="preserve"> </w:t>
       </w:r>
       <w:r>
-        <w:t xml:space="preserve">L'administrateur contrôle tous les utilisateurs de la plateforme. Il peut rechercher un utilisateur par son nom, filtrer les utilisateurs par rôle, puis les trier, voir les utilisateurs connectés à cet instant, ajouter ou archiver un utilisateur, modifier les détails d'un utilisateur ou son mot de passe, ou encore désactiver un compte. </w:t>
+        <w:t xml:space="preserve">L'administrateur contrôle tous les utilisateurs de la plateforme. Il </w:t>
+      </w:r>
+      <w:r>
+        <w:lastRenderedPageBreak/>
+        <w:t xml:space="preserve">peut rechercher un utilisateur par son nom, filtrer les utilisateurs par rôle, puis les trier, voir les utilisateurs connectés à cet instant, ajouter ou archiver un utilisateur, modifier les détails d'un utilisateur ou son mot de passe, ou encore désactiver un compte. </w:t>
       </w:r>
     </w:p>
     <w:p>
@@ -17738,7 +17652,6 @@
         <w:rPr>
           <w:b/>
         </w:rPr>
-        <w:lastRenderedPageBreak/>
         <w:t xml:space="preserve">Gestion des formations : </w:t>
       </w:r>
       <w:r>
@@ -17765,11 +17678,13 @@
     </w:p>
     <w:p>
       <w:pPr>
-        <w:pStyle w:val="BodyText"/>
-        <w:keepNext/>
-        <w:ind w:firstLine="0"/>
-      </w:pPr>
-      <w:r>
+        <w:jc w:val="center"/>
+      </w:pPr>
+      <w:r>
+        <w:rPr>
+          <w:noProof/>
+          <w:lang w:eastAsia="fr-FR"/>
+        </w:rPr>
         <w:drawing>
           <wp:inline distT="0" distB="0" distL="0" distR="0" wp14:anchorId="7D412CF2" wp14:editId="4C175E26">
             <wp:extent cx="5763260" cy="2065655"/>
@@ -17815,7 +17730,7 @@
           <w:color w:val="auto"/>
         </w:rPr>
       </w:pPr>
-      <w:bookmarkStart w:id="97" w:name="_Toc176793944"/>
+      <w:bookmarkStart w:id="96" w:name="_Toc176793944"/>
       <w:r>
         <w:rPr>
           <w:color w:val="auto"/>
@@ -17859,7 +17774,7 @@
         </w:rPr>
         <w:t xml:space="preserve"> Besoins Fonctionnels pour les Administrateurs</w:t>
       </w:r>
-      <w:bookmarkEnd w:id="97"/>
+      <w:bookmarkEnd w:id="96"/>
     </w:p>
     <w:p>
       <w:pPr>
@@ -17957,7 +17872,15 @@
           <w:sz w:val="23"/>
           <w:szCs w:val="23"/>
         </w:rPr>
-        <w:t xml:space="preserve"> a la possibilité d’ajouter des badges spéciaux pour récompenser les centres de beauté en fonction de leurs performances et de leur engagement sur la plateforme et pour les utilisateurs pour les motiver. Il peut également modifier, supprimer.</w:t>
+        <w:t xml:space="preserve"> a la possibilité d’ajouter des badges spéciaux pour </w:t>
+      </w:r>
+      <w:r>
+        <w:rPr>
+          <w:sz w:val="23"/>
+          <w:szCs w:val="23"/>
+        </w:rPr>
+        <w:lastRenderedPageBreak/>
+        <w:t>récompenser les centres de beauté en fonction de leurs performances et de leur engagement sur la plateforme et pour les utilisateurs pour les motiver. Il peut également modifier, supprimer.</w:t>
       </w:r>
     </w:p>
     <w:p>
@@ -18159,15 +18082,13 @@
     </w:p>
     <w:p>
       <w:pPr>
-        <w:pStyle w:val="BodyText"/>
-        <w:keepNext/>
-        <w:ind w:firstLine="0"/>
-      </w:pPr>
-      <w:r>
-        <w:rPr>
-          <w:b/>
-        </w:rPr>
-        <w:lastRenderedPageBreak/>
+        <w:jc w:val="center"/>
+      </w:pPr>
+      <w:r>
+        <w:rPr>
+          <w:noProof/>
+          <w:lang w:eastAsia="fr-FR"/>
+        </w:rPr>
         <w:drawing>
           <wp:inline distT="0" distB="0" distL="0" distR="0" wp14:anchorId="02C61A8C" wp14:editId="640F6E60">
             <wp:extent cx="5763260" cy="1649095"/>
@@ -18214,7 +18135,7 @@
           <w:color w:val="auto"/>
         </w:rPr>
       </w:pPr>
-      <w:bookmarkStart w:id="98" w:name="_Toc176793945"/>
+      <w:bookmarkStart w:id="97" w:name="_Toc176793945"/>
       <w:r>
         <w:rPr>
           <w:color w:val="auto"/>
@@ -18258,44 +18179,44 @@
         </w:rPr>
         <w:t xml:space="preserve"> Besoins Fonctionnels pour les Modérateurs</w:t>
       </w:r>
+      <w:bookmarkEnd w:id="97"/>
+    </w:p>
+    <w:p>
+      <w:pPr>
+        <w:pStyle w:val="Heading3"/>
+      </w:pPr>
+      <w:bookmarkStart w:id="98" w:name="_Toc176793903"/>
+      <w:r>
+        <w:t>Les</w:t>
+      </w:r>
+      <w:r>
+        <w:rPr>
+          <w:spacing w:val="-3"/>
+        </w:rPr>
+        <w:t xml:space="preserve"> </w:t>
+      </w:r>
+      <w:r>
+        <w:t>Besoins</w:t>
+      </w:r>
+      <w:r>
+        <w:rPr>
+          <w:spacing w:val="-1"/>
+        </w:rPr>
+        <w:t xml:space="preserve"> </w:t>
+      </w:r>
+      <w:r>
+        <w:t>non</w:t>
+      </w:r>
+      <w:r>
+        <w:rPr>
+          <w:spacing w:val="-3"/>
+        </w:rPr>
+        <w:t xml:space="preserve"> </w:t>
+      </w:r>
+      <w:r>
+        <w:t>fonctionnels</w:t>
+      </w:r>
       <w:bookmarkEnd w:id="98"/>
-    </w:p>
-    <w:p>
-      <w:pPr>
-        <w:pStyle w:val="Heading3"/>
-      </w:pPr>
-      <w:bookmarkStart w:id="99" w:name="_Toc176793903"/>
-      <w:r>
-        <w:t>Les</w:t>
-      </w:r>
-      <w:r>
-        <w:rPr>
-          <w:spacing w:val="-3"/>
-        </w:rPr>
-        <w:t xml:space="preserve"> </w:t>
-      </w:r>
-      <w:r>
-        <w:t>Besoins</w:t>
-      </w:r>
-      <w:r>
-        <w:rPr>
-          <w:spacing w:val="-1"/>
-        </w:rPr>
-        <w:t xml:space="preserve"> </w:t>
-      </w:r>
-      <w:r>
-        <w:t>non</w:t>
-      </w:r>
-      <w:r>
-        <w:rPr>
-          <w:spacing w:val="-3"/>
-        </w:rPr>
-        <w:t xml:space="preserve"> </w:t>
-      </w:r>
-      <w:r>
-        <w:t>fonctionnels</w:t>
-      </w:r>
-      <w:bookmarkEnd w:id="99"/>
     </w:p>
     <w:p>
       <w:pPr>
@@ -18381,7 +18302,14 @@
         <w:rPr>
           <w:lang w:eastAsia="fr-FR"/>
         </w:rPr>
-        <w:t>Nous avons mis en place un système de journalisation qui enregistre toutes les actions critiques (authentification, modification de données) afin de faciliter l'audit et l'analyse ultérieure. De plus, chaque modification du système doit être tracée pour assurer une gestion efficace des versions et permettre une réversibilité en cas de problème.</w:t>
+        <w:t xml:space="preserve">Nous avons mis en place un système de journalisation qui enregistre toutes les actions critiques (authentification, modification de données) afin de faciliter l'audit et l'analyse </w:t>
+      </w:r>
+      <w:r>
+        <w:rPr>
+          <w:lang w:eastAsia="fr-FR"/>
+        </w:rPr>
+        <w:lastRenderedPageBreak/>
+        <w:t>ultérieure. De plus, chaque modification du système doit être tracée pour assurer une gestion efficace des versions et permettre une réversibilité en cas de problème.</w:t>
       </w:r>
     </w:p>
     <w:p>
@@ -18477,9 +18405,8 @@
       <w:pPr>
         <w:pStyle w:val="Heading2"/>
       </w:pPr>
-      <w:bookmarkStart w:id="100" w:name="_Toc176793904"/>
-      <w:r>
-        <w:lastRenderedPageBreak/>
+      <w:bookmarkStart w:id="99" w:name="_Toc176793904"/>
+      <w:r>
         <w:t>Diagramme de</w:t>
       </w:r>
       <w:r>
@@ -18509,29 +18436,32 @@
       <w:r>
         <w:t>globale</w:t>
       </w:r>
-      <w:bookmarkEnd w:id="100"/>
-    </w:p>
-    <w:p>
-      <w:pPr>
-        <w:pStyle w:val="BodyText"/>
-      </w:pPr>
+      <w:bookmarkEnd w:id="99"/>
+    </w:p>
+    <w:p>
+      <w:pPr>
+        <w:jc w:val="center"/>
+      </w:pPr>
+      <w:r>
+        <w:t>Le diagramme de cas d'utilisation global présente une vue d'ensemble des interactions essentielles entre les acteurs et le système, mettant en évidence les fonctionnalités principales de l'application.</w:t>
+      </w:r>
       <w:r>
         <w:rPr>
           <w:noProof/>
           <w:lang w:eastAsia="fr-FR"/>
         </w:rPr>
+        <w:t xml:space="preserve"> </w:t>
+      </w:r>
+      <w:r>
+        <w:rPr>
+          <w:noProof/>
+          <w:lang w:eastAsia="fr-FR"/>
+        </w:rPr>
+        <w:lastRenderedPageBreak/>
         <w:drawing>
-          <wp:anchor distT="0" distB="0" distL="114300" distR="114300" simplePos="0" relativeHeight="487098368" behindDoc="0" locked="0" layoutInCell="1" allowOverlap="1" wp14:anchorId="40A47187" wp14:editId="7FA42912">
-            <wp:simplePos x="0" y="0"/>
-            <wp:positionH relativeFrom="margin">
-              <wp:posOffset>-61595</wp:posOffset>
-            </wp:positionH>
-            <wp:positionV relativeFrom="paragraph">
-              <wp:posOffset>681990</wp:posOffset>
-            </wp:positionV>
+          <wp:inline distT="0" distB="0" distL="0" distR="0" wp14:anchorId="007CC2A1" wp14:editId="4D433B3B">
             <wp:extent cx="5763260" cy="6629400"/>
             <wp:effectExtent l="0" t="0" r="8890" b="0"/>
-            <wp:wrapTopAndBottom/>
             <wp:docPr id="11" name="Picture 11"/>
             <wp:cNvGraphicFramePr>
               <a:graphicFrameLocks xmlns:a="http://schemas.openxmlformats.org/drawingml/2006/main" noChangeAspect="1"/>
@@ -18567,17 +18497,8 @@
                 </pic:pic>
               </a:graphicData>
             </a:graphic>
-            <wp14:sizeRelH relativeFrom="margin">
-              <wp14:pctWidth>0</wp14:pctWidth>
-            </wp14:sizeRelH>
-            <wp14:sizeRelV relativeFrom="margin">
-              <wp14:pctHeight>0</wp14:pctHeight>
-            </wp14:sizeRelV>
-          </wp:anchor>
+          </wp:inline>
         </w:drawing>
-      </w:r>
-      <w:r>
-        <w:t>Le diagramme de cas d'utilisation global présente une vue d'ensemble des interactions essentielles entre les acteurs et le système, mettant en évidence les fonctionnalités principales de l'application.</w:t>
       </w:r>
     </w:p>
     <w:p>
@@ -18589,7 +18510,7 @@
           <w:color w:val="auto"/>
         </w:rPr>
       </w:pPr>
-      <w:bookmarkStart w:id="101" w:name="_Toc176793946"/>
+      <w:bookmarkStart w:id="100" w:name="_Toc176793946"/>
       <w:r>
         <w:rPr>
           <w:i w:val="0"/>
@@ -18640,60 +18561,60 @@
         </w:rPr>
         <w:t xml:space="preserve"> Diagramme de cas d'utilisation globale</w:t>
       </w:r>
+      <w:bookmarkEnd w:id="100"/>
+    </w:p>
+    <w:p>
+      <w:pPr>
+        <w:pStyle w:val="Heading2"/>
+      </w:pPr>
+      <w:bookmarkStart w:id="101" w:name="_Toc176793905"/>
+      <w:proofErr w:type="spellStart"/>
+      <w:r>
+        <w:t>Backlog</w:t>
+      </w:r>
+      <w:proofErr w:type="spellEnd"/>
+      <w:r>
+        <w:rPr>
+          <w:spacing w:val="-3"/>
+        </w:rPr>
+        <w:t xml:space="preserve"> </w:t>
+      </w:r>
+      <w:r>
+        <w:t>du</w:t>
+      </w:r>
+      <w:r>
+        <w:rPr>
+          <w:spacing w:val="-3"/>
+        </w:rPr>
+        <w:t xml:space="preserve"> </w:t>
+      </w:r>
+      <w:r>
+        <w:t>produit</w:t>
+      </w:r>
       <w:bookmarkEnd w:id="101"/>
     </w:p>
     <w:p>
       <w:pPr>
-        <w:pStyle w:val="Heading2"/>
-      </w:pPr>
-      <w:bookmarkStart w:id="102" w:name="_Toc176793905"/>
+        <w:pStyle w:val="BodyText"/>
+      </w:pPr>
+      <w:r>
+        <w:t xml:space="preserve">Voici le </w:t>
+      </w:r>
       <w:proofErr w:type="spellStart"/>
       <w:r>
+        <w:t>backlog</w:t>
+      </w:r>
+      <w:proofErr w:type="spellEnd"/>
+      <w:r>
+        <w:t xml:space="preserve"> du produit, qui énumère en détail les fonctionnalités et les tâches prioritaires à accomplir.</w:t>
+      </w:r>
+    </w:p>
+    <w:p>
+      <w:pPr>
+        <w:pStyle w:val="BodyText"/>
+      </w:pPr>
+      <w:r>
         <w:lastRenderedPageBreak/>
-        <w:t>Backlog</w:t>
-      </w:r>
-      <w:proofErr w:type="spellEnd"/>
-      <w:r>
-        <w:rPr>
-          <w:spacing w:val="-3"/>
-        </w:rPr>
-        <w:t xml:space="preserve"> </w:t>
-      </w:r>
-      <w:r>
-        <w:t>du</w:t>
-      </w:r>
-      <w:r>
-        <w:rPr>
-          <w:spacing w:val="-3"/>
-        </w:rPr>
-        <w:t xml:space="preserve"> </w:t>
-      </w:r>
-      <w:r>
-        <w:t>produit</w:t>
-      </w:r>
-      <w:bookmarkEnd w:id="102"/>
-    </w:p>
-    <w:p>
-      <w:pPr>
-        <w:pStyle w:val="BodyText"/>
-      </w:pPr>
-      <w:r>
-        <w:t xml:space="preserve">Voici le </w:t>
-      </w:r>
-      <w:proofErr w:type="spellStart"/>
-      <w:r>
-        <w:t>backlog</w:t>
-      </w:r>
-      <w:proofErr w:type="spellEnd"/>
-      <w:r>
-        <w:t xml:space="preserve"> du produit, qui énumère en détail les fonctionnalités et les tâches prioritaires à accomplir.</w:t>
-      </w:r>
-    </w:p>
-    <w:p>
-      <w:pPr>
-        <w:pStyle w:val="BodyText"/>
-      </w:pPr>
-      <w:r>
         <w:t>L'utilisateur peut être un client,</w:t>
       </w:r>
       <w:r>
@@ -20879,7 +20800,11 @@
               <w:ind w:firstLine="0"/>
             </w:pPr>
             <w:r>
-              <w:t>En tant que modérateurs et administrateur  je souhaite supprimer une formation</w:t>
+              <w:t xml:space="preserve">En tant que modérateurs et </w:t>
+            </w:r>
+            <w:r>
+              <w:lastRenderedPageBreak/>
+              <w:t>administrateur  je souhaite supprimer une formation</w:t>
             </w:r>
           </w:p>
         </w:tc>
@@ -23072,13 +22997,12 @@
           <w:color w:val="auto"/>
         </w:rPr>
       </w:pPr>
-      <w:bookmarkStart w:id="103" w:name="_Toc176793967"/>
+      <w:bookmarkStart w:id="102" w:name="_Toc176793967"/>
       <w:r>
         <w:rPr>
           <w:i w:val="0"/>
           <w:color w:val="auto"/>
         </w:rPr>
-        <w:lastRenderedPageBreak/>
         <w:t xml:space="preserve">Tableau </w:t>
       </w:r>
       <w:r>
@@ -23140,15 +23064,33 @@
         </w:rPr>
         <w:t xml:space="preserve"> du produit</w:t>
       </w:r>
+      <w:bookmarkEnd w:id="102"/>
+    </w:p>
+    <w:p>
+      <w:pPr>
+        <w:pStyle w:val="Heading2"/>
+      </w:pPr>
+      <w:bookmarkStart w:id="103" w:name="_Toc176793906"/>
+      <w:r>
+        <w:t>Diagramme de</w:t>
+      </w:r>
+      <w:r>
+        <w:rPr>
+          <w:spacing w:val="-5"/>
+        </w:rPr>
+        <w:t xml:space="preserve"> </w:t>
+      </w:r>
+      <w:r>
+        <w:t>classe</w:t>
+      </w:r>
       <w:bookmarkEnd w:id="103"/>
     </w:p>
     <w:p>
       <w:pPr>
-        <w:pStyle w:val="Heading2"/>
-      </w:pPr>
-      <w:bookmarkStart w:id="104" w:name="_Toc176793906"/>
-      <w:r>
-        <w:t>Diagramme de</w:t>
+        <w:pStyle w:val="BodyText"/>
+      </w:pPr>
+      <w:r>
+        <w:t>Le</w:t>
       </w:r>
       <w:r>
         <w:rPr>
@@ -23157,260 +23099,244 @@
         <w:t xml:space="preserve"> </w:t>
       </w:r>
       <w:r>
+        <w:t>diagramme</w:t>
+      </w:r>
+      <w:r>
+        <w:rPr>
+          <w:spacing w:val="-4"/>
+        </w:rPr>
+        <w:t xml:space="preserve"> </w:t>
+      </w:r>
+      <w:r>
+        <w:t>de</w:t>
+      </w:r>
+      <w:r>
+        <w:rPr>
+          <w:spacing w:val="-4"/>
+        </w:rPr>
+        <w:t xml:space="preserve"> </w:t>
+      </w:r>
+      <w:r>
         <w:t>classe</w:t>
       </w:r>
-      <w:bookmarkEnd w:id="104"/>
+      <w:r>
+        <w:rPr>
+          <w:spacing w:val="-7"/>
+        </w:rPr>
+        <w:t xml:space="preserve"> </w:t>
+      </w:r>
+      <w:r>
+        <w:t>montre</w:t>
+      </w:r>
+      <w:r>
+        <w:rPr>
+          <w:spacing w:val="-4"/>
+        </w:rPr>
+        <w:t xml:space="preserve"> </w:t>
+      </w:r>
+      <w:r>
+        <w:t>les</w:t>
+      </w:r>
+      <w:r>
+        <w:rPr>
+          <w:spacing w:val="-7"/>
+        </w:rPr>
+        <w:t xml:space="preserve"> </w:t>
+      </w:r>
+      <w:r>
+        <w:t>différentes</w:t>
+      </w:r>
+      <w:r>
+        <w:rPr>
+          <w:spacing w:val="-4"/>
+        </w:rPr>
+        <w:t xml:space="preserve"> </w:t>
+      </w:r>
+      <w:r>
+        <w:t>classes</w:t>
+      </w:r>
+      <w:r>
+        <w:rPr>
+          <w:spacing w:val="-5"/>
+        </w:rPr>
+        <w:t xml:space="preserve"> </w:t>
+      </w:r>
+      <w:r>
+        <w:t>du</w:t>
+      </w:r>
+      <w:r>
+        <w:rPr>
+          <w:spacing w:val="-3"/>
+        </w:rPr>
+        <w:t xml:space="preserve"> </w:t>
+      </w:r>
+      <w:r>
+        <w:t>système,</w:t>
+      </w:r>
+      <w:r>
+        <w:rPr>
+          <w:spacing w:val="-5"/>
+        </w:rPr>
+        <w:t xml:space="preserve"> </w:t>
+      </w:r>
+      <w:r>
+        <w:t>leurs</w:t>
+      </w:r>
+      <w:r>
+        <w:rPr>
+          <w:spacing w:val="-5"/>
+        </w:rPr>
+        <w:t xml:space="preserve"> </w:t>
+      </w:r>
+      <w:r>
+        <w:t>attributs,</w:t>
+      </w:r>
+      <w:r>
+        <w:rPr>
+          <w:spacing w:val="-5"/>
+        </w:rPr>
+        <w:t xml:space="preserve"> </w:t>
+      </w:r>
+      <w:r>
+        <w:t>leurs</w:t>
+      </w:r>
+      <w:r>
+        <w:rPr>
+          <w:spacing w:val="-51"/>
+        </w:rPr>
+        <w:t xml:space="preserve"> </w:t>
+      </w:r>
+      <w:r>
+        <w:t>méthodes</w:t>
+      </w:r>
+      <w:r>
+        <w:rPr>
+          <w:spacing w:val="-4"/>
+        </w:rPr>
+        <w:t xml:space="preserve"> </w:t>
+      </w:r>
+      <w:r>
+        <w:t>et</w:t>
+      </w:r>
+      <w:r>
+        <w:rPr>
+          <w:spacing w:val="-2"/>
+        </w:rPr>
+        <w:t xml:space="preserve"> </w:t>
+      </w:r>
+      <w:r>
+        <w:t>leurs</w:t>
+      </w:r>
+      <w:r>
+        <w:rPr>
+          <w:spacing w:val="-2"/>
+        </w:rPr>
+        <w:t xml:space="preserve"> </w:t>
+      </w:r>
+      <w:r>
+        <w:t>relations,</w:t>
+      </w:r>
+      <w:r>
+        <w:rPr>
+          <w:spacing w:val="-3"/>
+        </w:rPr>
+        <w:t xml:space="preserve"> </w:t>
+      </w:r>
+      <w:r>
+        <w:t>offrant</w:t>
+      </w:r>
+      <w:r>
+        <w:rPr>
+          <w:spacing w:val="-3"/>
+        </w:rPr>
+        <w:t xml:space="preserve"> </w:t>
+      </w:r>
+      <w:r>
+        <w:t>une</w:t>
+      </w:r>
+      <w:r>
+        <w:rPr>
+          <w:spacing w:val="-1"/>
+        </w:rPr>
+        <w:t xml:space="preserve"> </w:t>
+      </w:r>
+      <w:r>
+        <w:t>vue</w:t>
+      </w:r>
+      <w:r>
+        <w:rPr>
+          <w:spacing w:val="-1"/>
+        </w:rPr>
+        <w:t xml:space="preserve"> </w:t>
+      </w:r>
+      <w:r>
+        <w:t>claire</w:t>
+      </w:r>
+      <w:r>
+        <w:rPr>
+          <w:spacing w:val="-1"/>
+        </w:rPr>
+        <w:t xml:space="preserve"> </w:t>
+      </w:r>
+      <w:r>
+        <w:t>de</w:t>
+      </w:r>
+      <w:r>
+        <w:rPr>
+          <w:spacing w:val="-4"/>
+        </w:rPr>
+        <w:t xml:space="preserve"> </w:t>
+      </w:r>
+      <w:r>
+        <w:t>la</w:t>
+      </w:r>
+      <w:r>
+        <w:rPr>
+          <w:spacing w:val="3"/>
+        </w:rPr>
+        <w:t xml:space="preserve"> </w:t>
+      </w:r>
+      <w:r>
+        <w:t>structure</w:t>
+      </w:r>
+      <w:r>
+        <w:rPr>
+          <w:spacing w:val="-3"/>
+        </w:rPr>
+        <w:t xml:space="preserve"> </w:t>
+      </w:r>
+      <w:r>
+        <w:t>statique</w:t>
+      </w:r>
+      <w:r>
+        <w:rPr>
+          <w:spacing w:val="-4"/>
+        </w:rPr>
+        <w:t xml:space="preserve"> </w:t>
+      </w:r>
+      <w:r>
+        <w:t>de</w:t>
+      </w:r>
+      <w:r>
+        <w:rPr>
+          <w:spacing w:val="-3"/>
+        </w:rPr>
+        <w:t xml:space="preserve"> </w:t>
+      </w:r>
+      <w:r>
+        <w:t>l'application.</w:t>
+      </w:r>
     </w:p>
     <w:p>
       <w:pPr>
         <w:pStyle w:val="BodyText"/>
       </w:pPr>
       <w:r>
-        <w:t>Le</w:t>
-      </w:r>
-      <w:r>
-        <w:rPr>
-          <w:spacing w:val="-5"/>
-        </w:rPr>
-        <w:t xml:space="preserve"> </w:t>
-      </w:r>
-      <w:r>
-        <w:t>diagramme</w:t>
-      </w:r>
-      <w:r>
-        <w:rPr>
-          <w:spacing w:val="-4"/>
-        </w:rPr>
-        <w:t xml:space="preserve"> </w:t>
-      </w:r>
-      <w:r>
-        <w:t>de</w:t>
-      </w:r>
-      <w:r>
-        <w:rPr>
-          <w:spacing w:val="-4"/>
-        </w:rPr>
-        <w:t xml:space="preserve"> </w:t>
-      </w:r>
-      <w:r>
-        <w:t>classe</w:t>
-      </w:r>
-      <w:r>
-        <w:rPr>
-          <w:spacing w:val="-7"/>
-        </w:rPr>
-        <w:t xml:space="preserve"> </w:t>
-      </w:r>
-      <w:r>
-        <w:t>montre</w:t>
-      </w:r>
-      <w:r>
-        <w:rPr>
-          <w:spacing w:val="-4"/>
-        </w:rPr>
-        <w:t xml:space="preserve"> </w:t>
-      </w:r>
-      <w:r>
-        <w:t>les</w:t>
-      </w:r>
-      <w:r>
-        <w:rPr>
-          <w:spacing w:val="-7"/>
-        </w:rPr>
-        <w:t xml:space="preserve"> </w:t>
-      </w:r>
-      <w:r>
-        <w:t>différentes</w:t>
-      </w:r>
-      <w:r>
-        <w:rPr>
-          <w:spacing w:val="-4"/>
-        </w:rPr>
-        <w:t xml:space="preserve"> </w:t>
-      </w:r>
-      <w:r>
-        <w:t>classes</w:t>
-      </w:r>
-      <w:r>
-        <w:rPr>
-          <w:spacing w:val="-5"/>
-        </w:rPr>
-        <w:t xml:space="preserve"> </w:t>
-      </w:r>
-      <w:r>
-        <w:t>du</w:t>
-      </w:r>
-      <w:r>
-        <w:rPr>
-          <w:spacing w:val="-3"/>
-        </w:rPr>
-        <w:t xml:space="preserve"> </w:t>
-      </w:r>
-      <w:r>
-        <w:t>système,</w:t>
-      </w:r>
-      <w:r>
-        <w:rPr>
-          <w:spacing w:val="-5"/>
-        </w:rPr>
-        <w:t xml:space="preserve"> </w:t>
-      </w:r>
-      <w:r>
-        <w:t>leurs</w:t>
-      </w:r>
-      <w:r>
-        <w:rPr>
-          <w:spacing w:val="-5"/>
-        </w:rPr>
-        <w:t xml:space="preserve"> </w:t>
-      </w:r>
-      <w:r>
-        <w:t>attributs,</w:t>
-      </w:r>
-      <w:r>
-        <w:rPr>
-          <w:spacing w:val="-5"/>
-        </w:rPr>
-        <w:t xml:space="preserve"> </w:t>
-      </w:r>
-      <w:r>
-        <w:t>leurs</w:t>
-      </w:r>
-      <w:r>
-        <w:rPr>
-          <w:spacing w:val="-51"/>
-        </w:rPr>
-        <w:t xml:space="preserve"> </w:t>
-      </w:r>
-      <w:r>
-        <w:t>méthodes</w:t>
-      </w:r>
-      <w:r>
-        <w:rPr>
-          <w:spacing w:val="-4"/>
-        </w:rPr>
-        <w:t xml:space="preserve"> </w:t>
-      </w:r>
-      <w:r>
-        <w:t>et</w:t>
-      </w:r>
-      <w:r>
-        <w:rPr>
-          <w:spacing w:val="-2"/>
-        </w:rPr>
-        <w:t xml:space="preserve"> </w:t>
-      </w:r>
-      <w:r>
-        <w:t>leurs</w:t>
-      </w:r>
-      <w:r>
-        <w:rPr>
-          <w:spacing w:val="-2"/>
-        </w:rPr>
-        <w:t xml:space="preserve"> </w:t>
-      </w:r>
-      <w:r>
-        <w:t>relations,</w:t>
-      </w:r>
-      <w:r>
-        <w:rPr>
-          <w:spacing w:val="-3"/>
-        </w:rPr>
-        <w:t xml:space="preserve"> </w:t>
-      </w:r>
-      <w:r>
-        <w:t>offrant</w:t>
-      </w:r>
-      <w:r>
-        <w:rPr>
-          <w:spacing w:val="-3"/>
-        </w:rPr>
-        <w:t xml:space="preserve"> </w:t>
-      </w:r>
-      <w:r>
-        <w:t>une</w:t>
-      </w:r>
-      <w:r>
-        <w:rPr>
-          <w:spacing w:val="-1"/>
-        </w:rPr>
-        <w:t xml:space="preserve"> </w:t>
-      </w:r>
-      <w:r>
-        <w:t>vue</w:t>
-      </w:r>
-      <w:r>
-        <w:rPr>
-          <w:spacing w:val="-1"/>
-        </w:rPr>
-        <w:t xml:space="preserve"> </w:t>
-      </w:r>
-      <w:r>
-        <w:t>claire</w:t>
-      </w:r>
-      <w:r>
-        <w:rPr>
-          <w:spacing w:val="-1"/>
-        </w:rPr>
-        <w:t xml:space="preserve"> </w:t>
-      </w:r>
-      <w:r>
-        <w:t>de</w:t>
-      </w:r>
-      <w:r>
-        <w:rPr>
-          <w:spacing w:val="-4"/>
-        </w:rPr>
-        <w:t xml:space="preserve"> </w:t>
-      </w:r>
-      <w:r>
-        <w:t>la</w:t>
-      </w:r>
-      <w:r>
-        <w:rPr>
-          <w:spacing w:val="3"/>
-        </w:rPr>
-        <w:t xml:space="preserve"> </w:t>
-      </w:r>
-      <w:r>
-        <w:t>structure</w:t>
-      </w:r>
-      <w:r>
-        <w:rPr>
-          <w:spacing w:val="-3"/>
-        </w:rPr>
-        <w:t xml:space="preserve"> </w:t>
-      </w:r>
-      <w:r>
-        <w:t>statique</w:t>
-      </w:r>
-      <w:r>
-        <w:rPr>
-          <w:spacing w:val="-4"/>
-        </w:rPr>
-        <w:t xml:space="preserve"> </w:t>
-      </w:r>
-      <w:r>
-        <w:t>de</w:t>
-      </w:r>
-      <w:r>
-        <w:rPr>
-          <w:spacing w:val="-3"/>
-        </w:rPr>
-        <w:t xml:space="preserve"> </w:t>
-      </w:r>
-      <w:r>
-        <w:t>l'application.</w:t>
-      </w:r>
-    </w:p>
-    <w:p>
-      <w:pPr>
-        <w:pStyle w:val="BodyText"/>
-      </w:pPr>
-      <w:r>
         <w:rPr>
           <w:noProof/>
-        </w:rPr>
+          <w:lang w:eastAsia="fr-FR"/>
+        </w:rPr>
+        <w:lastRenderedPageBreak/>
         <mc:AlternateContent>
           <mc:Choice Requires="wps">
             <w:drawing>
@@ -23461,7 +23387,7 @@
                                 <w:szCs w:val="28"/>
                               </w:rPr>
                             </w:pPr>
-                            <w:bookmarkStart w:id="105" w:name="_Toc176793947"/>
+                            <w:bookmarkStart w:id="104" w:name="_Toc176793947"/>
                             <w:r>
                               <w:rPr>
                                 <w:i w:val="0"/>
@@ -23512,7 +23438,7 @@
                               </w:rPr>
                               <w:t xml:space="preserve"> Diagramme de classe</w:t>
                             </w:r>
-                            <w:bookmarkEnd w:id="105"/>
+                            <w:bookmarkEnd w:id="104"/>
                           </w:p>
                         </w:txbxContent>
                       </wps:txbx>
@@ -23546,7 +23472,7 @@
                           <w:szCs w:val="28"/>
                         </w:rPr>
                       </w:pPr>
-                      <w:bookmarkStart w:id="106" w:name="_Toc176793947"/>
+                      <w:bookmarkStart w:id="105" w:name="_Toc176793947"/>
                       <w:r>
                         <w:rPr>
                           <w:i w:val="0"/>
@@ -23597,7 +23523,7 @@
                         </w:rPr>
                         <w:t xml:space="preserve"> Diagramme de classe</w:t>
                       </w:r>
-                      <w:bookmarkEnd w:id="106"/>
+                      <w:bookmarkEnd w:id="105"/>
                     </w:p>
                   </w:txbxContent>
                 </v:textbox>
@@ -23673,7 +23599,7 @@
       <w:pPr>
         <w:pStyle w:val="Heading2"/>
       </w:pPr>
-      <w:bookmarkStart w:id="107" w:name="_Toc176793907"/>
+      <w:bookmarkStart w:id="106" w:name="_Toc176793907"/>
       <w:r>
         <w:t>Environnement</w:t>
       </w:r>
@@ -23695,18 +23621,17 @@
       <w:r>
         <w:t>travail</w:t>
       </w:r>
+      <w:bookmarkEnd w:id="106"/>
+    </w:p>
+    <w:p>
+      <w:pPr>
+        <w:pStyle w:val="Heading3"/>
+      </w:pPr>
+      <w:bookmarkStart w:id="107" w:name="_Toc176793908"/>
+      <w:r>
+        <w:t>Langages et Frameworks utilisés</w:t>
+      </w:r>
       <w:bookmarkEnd w:id="107"/>
-    </w:p>
-    <w:p>
-      <w:pPr>
-        <w:pStyle w:val="Heading3"/>
-      </w:pPr>
-      <w:bookmarkStart w:id="108" w:name="_Toc176793908"/>
-      <w:r>
-        <w:lastRenderedPageBreak/>
-        <w:t>Langages et Frameworks utilisés</w:t>
-      </w:r>
-      <w:bookmarkEnd w:id="108"/>
     </w:p>
     <w:p>
       <w:pPr>
@@ -23775,7 +23700,11 @@
         <w:pStyle w:val="BodyText"/>
       </w:pPr>
       <w:r>
-        <w:t>Node.js est un environnement d'exécution JavaScript open-source et multiplateforme qui permet d'exécuter du code JavaScript côté serveur. Développé initialement par Ryan Dahl en 2009, Node.js est construit sur le moteur JavaScript V8 de Google Chrome, ce qui lui confère des performances rapides et efficaces.</w:t>
+        <w:t xml:space="preserve">Node.js est un environnement d'exécution JavaScript open-source et multiplateforme qui permet d'exécuter du code JavaScript côté serveur. Développé initialement par Ryan Dahl en 2009, Node.js est construit sur le moteur JavaScript V8 de Google Chrome, ce qui lui </w:t>
+      </w:r>
+      <w:r>
+        <w:lastRenderedPageBreak/>
+        <w:t>confère des performances rapides et efficaces.</w:t>
       </w:r>
     </w:p>
     <w:p>
@@ -23839,7 +23768,7 @@
           <w:color w:val="auto"/>
         </w:rPr>
       </w:pPr>
-      <w:bookmarkStart w:id="109" w:name="_Toc176793948"/>
+      <w:bookmarkStart w:id="108" w:name="_Toc176793948"/>
       <w:r>
         <w:rPr>
           <w:i w:val="0"/>
@@ -23914,7 +23843,7 @@
         </w:rPr>
         <w:t>js</w:t>
       </w:r>
-      <w:bookmarkEnd w:id="109"/>
+      <w:bookmarkEnd w:id="108"/>
       <w:proofErr w:type="spellEnd"/>
     </w:p>
     <w:p>
@@ -24070,7 +23999,7 @@
           <w:color w:val="auto"/>
         </w:rPr>
       </w:pPr>
-      <w:bookmarkStart w:id="110" w:name="_Toc176793949"/>
+      <w:bookmarkStart w:id="109" w:name="_Toc176793949"/>
       <w:r>
         <w:rPr>
           <w:i w:val="0"/>
@@ -24129,7 +24058,7 @@
         </w:rPr>
         <w:t>js</w:t>
       </w:r>
-      <w:bookmarkEnd w:id="110"/>
+      <w:bookmarkEnd w:id="109"/>
       <w:proofErr w:type="spellEnd"/>
     </w:p>
     <w:p>
@@ -24287,7 +24216,7 @@
           <w:szCs w:val="24"/>
         </w:rPr>
       </w:pPr>
-      <w:bookmarkStart w:id="111" w:name="_Toc176793950"/>
+      <w:bookmarkStart w:id="110" w:name="_Toc176793950"/>
       <w:r>
         <w:rPr>
           <w:i w:val="0"/>
@@ -24346,7 +24275,7 @@
         </w:rPr>
         <w:t>React</w:t>
       </w:r>
-      <w:bookmarkEnd w:id="111"/>
+      <w:bookmarkEnd w:id="110"/>
       <w:proofErr w:type="spellEnd"/>
     </w:p>
     <w:p>
@@ -24438,11 +24367,7 @@
       </w:r>
       <w:proofErr w:type="spellEnd"/>
       <w:r>
-        <w:t xml:space="preserve"> CSS utilitaire qui permet aux développeurs de créer des interfaces utilisateur rapidement et de manière cohérente en utilisant des classes </w:t>
-      </w:r>
-      <w:r>
-        <w:lastRenderedPageBreak/>
-        <w:t xml:space="preserve">prédéfinies directement dans le balisage HTML. Contrairement aux </w:t>
+        <w:t xml:space="preserve"> CSS utilitaire qui permet aux développeurs de créer des interfaces utilisateur rapidement et de manière cohérente en utilisant des classes prédéfinies directement dans le balisage HTML. Contrairement aux </w:t>
       </w:r>
       <w:proofErr w:type="spellStart"/>
       <w:r>
@@ -24479,6 +24404,7 @@
           <w:noProof/>
           <w:lang w:eastAsia="fr-FR"/>
         </w:rPr>
+        <w:lastRenderedPageBreak/>
         <w:drawing>
           <wp:inline distT="0" distB="0" distL="0" distR="0">
             <wp:extent cx="899160" cy="539152"/>
@@ -24531,7 +24457,7 @@
           <w:color w:val="auto"/>
         </w:rPr>
       </w:pPr>
-      <w:bookmarkStart w:id="112" w:name="_Toc176793951"/>
+      <w:bookmarkStart w:id="111" w:name="_Toc176793951"/>
       <w:r>
         <w:rPr>
           <w:i w:val="0"/>
@@ -24606,7 +24532,7 @@
         </w:rPr>
         <w:t>css</w:t>
       </w:r>
-      <w:bookmarkEnd w:id="112"/>
+      <w:bookmarkEnd w:id="111"/>
       <w:proofErr w:type="spellEnd"/>
     </w:p>
     <w:p>
@@ -24736,7 +24662,7 @@
           <w:color w:val="auto"/>
         </w:rPr>
       </w:pPr>
-      <w:bookmarkStart w:id="113" w:name="_Toc176793952"/>
+      <w:bookmarkStart w:id="112" w:name="_Toc176793952"/>
       <w:r>
         <w:rPr>
           <w:i w:val="0"/>
@@ -24795,7 +24721,7 @@
         </w:rPr>
         <w:t>Bootstrap</w:t>
       </w:r>
-      <w:bookmarkEnd w:id="113"/>
+      <w:bookmarkEnd w:id="112"/>
       <w:proofErr w:type="spellEnd"/>
     </w:p>
     <w:p>
@@ -24812,7 +24738,7 @@
       <w:pPr>
         <w:pStyle w:val="Heading3"/>
       </w:pPr>
-      <w:bookmarkStart w:id="114" w:name="_Toc176793909"/>
+      <w:bookmarkStart w:id="113" w:name="_Toc176793909"/>
       <w:r>
         <w:t>Environnement</w:t>
       </w:r>
@@ -24825,7 +24751,7 @@
       <w:r>
         <w:t>Logiciel</w:t>
       </w:r>
-      <w:bookmarkEnd w:id="114"/>
+      <w:bookmarkEnd w:id="113"/>
     </w:p>
     <w:p>
       <w:pPr>
@@ -25018,7 +24944,7 @@
           <w:color w:val="auto"/>
         </w:rPr>
       </w:pPr>
-      <w:bookmarkStart w:id="115" w:name="_Toc176793953"/>
+      <w:bookmarkStart w:id="114" w:name="_Toc176793953"/>
       <w:r>
         <w:rPr>
           <w:i w:val="0"/>
@@ -25093,7 +25019,7 @@
         </w:rPr>
         <w:t>Compass</w:t>
       </w:r>
-      <w:bookmarkEnd w:id="115"/>
+      <w:bookmarkEnd w:id="114"/>
       <w:proofErr w:type="spellEnd"/>
     </w:p>
     <w:p>
@@ -25152,27 +25078,27 @@
       </w:r>
       <w:proofErr w:type="spellEnd"/>
       <w:r>
-        <w:t xml:space="preserve"> est un outil puissant et populaire utilisé pour le développement, le test et la </w:t>
+        <w:t xml:space="preserve"> est un outil puissant et populaire utilisé pour le développement, le test et la documentation des API (Application </w:t>
+      </w:r>
+      <w:proofErr w:type="spellStart"/>
+      <w:r>
+        <w:t>Programming</w:t>
+      </w:r>
+      <w:proofErr w:type="spellEnd"/>
+      <w:r>
+        <w:t xml:space="preserve"> Interface). C'est une plateforme qui permet aux développeurs d'envoyer des requêtes HTTP, de tester les réponses, d'automatiser les tests d'API, et de collaborer sur des projets API. </w:t>
+      </w:r>
+      <w:proofErr w:type="spellStart"/>
+      <w:r>
+        <w:t>Postman</w:t>
+      </w:r>
+      <w:proofErr w:type="spellEnd"/>
+      <w:r>
+        <w:t xml:space="preserve"> facilite la communication avec </w:t>
       </w:r>
       <w:r>
         <w:lastRenderedPageBreak/>
-        <w:t xml:space="preserve">documentation des API (Application </w:t>
-      </w:r>
-      <w:proofErr w:type="spellStart"/>
-      <w:r>
-        <w:t>Programming</w:t>
-      </w:r>
-      <w:proofErr w:type="spellEnd"/>
-      <w:r>
-        <w:t xml:space="preserve"> Interface). C'est une plateforme qui permet aux développeurs d'envoyer des requêtes HTTP, de tester les réponses, d'automatiser les tests d'API, et de collaborer sur des projets API. </w:t>
-      </w:r>
-      <w:proofErr w:type="spellStart"/>
-      <w:r>
-        <w:t>Postman</w:t>
-      </w:r>
-      <w:proofErr w:type="spellEnd"/>
-      <w:r>
-        <w:t xml:space="preserve"> facilite la communication avec des API </w:t>
+        <w:t xml:space="preserve">des API </w:t>
       </w:r>
       <w:proofErr w:type="spellStart"/>
       <w:r>
@@ -25245,7 +25171,7 @@
           <w:color w:val="auto"/>
         </w:rPr>
       </w:pPr>
-      <w:bookmarkStart w:id="116" w:name="_Toc176793954"/>
+      <w:bookmarkStart w:id="115" w:name="_Toc176793954"/>
       <w:r>
         <w:rPr>
           <w:i w:val="0"/>
@@ -25304,7 +25230,7 @@
         </w:rPr>
         <w:t>Postman</w:t>
       </w:r>
-      <w:bookmarkEnd w:id="116"/>
+      <w:bookmarkEnd w:id="115"/>
       <w:proofErr w:type="spellEnd"/>
     </w:p>
     <w:p>
@@ -25424,7 +25350,7 @@
           <w:color w:val="auto"/>
         </w:rPr>
       </w:pPr>
-      <w:bookmarkStart w:id="117" w:name="_Toc176793955"/>
+      <w:bookmarkStart w:id="116" w:name="_Toc176793955"/>
       <w:r>
         <w:rPr>
           <w:i w:val="0"/>
@@ -25475,7 +25401,7 @@
         </w:rPr>
         <w:t xml:space="preserve"> Logo Docker</w:t>
       </w:r>
-      <w:bookmarkEnd w:id="117"/>
+      <w:bookmarkEnd w:id="116"/>
     </w:p>
     <w:p>
       <w:pPr>
@@ -25544,6 +25470,10 @@
         <w:jc w:val="center"/>
       </w:pPr>
       <w:r>
+        <w:rPr>
+          <w:noProof/>
+          <w:lang w:eastAsia="fr-FR"/>
+        </w:rPr>
         <w:drawing>
           <wp:inline distT="0" distB="0" distL="0" distR="0">
             <wp:extent cx="1318260" cy="742211"/>
@@ -25596,7 +25526,7 @@
           <w:color w:val="auto"/>
         </w:rPr>
       </w:pPr>
-      <w:bookmarkStart w:id="118" w:name="_Toc176793956"/>
+      <w:bookmarkStart w:id="117" w:name="_Toc176793956"/>
       <w:r>
         <w:rPr>
           <w:i w:val="0"/>
@@ -25647,7 +25577,7 @@
         </w:rPr>
         <w:t xml:space="preserve"> Logo de GitHub</w:t>
       </w:r>
-      <w:bookmarkEnd w:id="118"/>
+      <w:bookmarkEnd w:id="117"/>
     </w:p>
     <w:p>
       <w:pPr>
@@ -25701,36 +25631,39 @@
         <w:rPr>
           <w:rStyle w:val="Strong"/>
         </w:rPr>
+        <w:t>StarUML</w:t>
+      </w:r>
+      <w:proofErr w:type="spellEnd"/>
+      <w:r>
+        <w:t xml:space="preserve"> est un outil de modélisation UML (</w:t>
+      </w:r>
+      <w:proofErr w:type="spellStart"/>
+      <w:r>
+        <w:t>Unified</w:t>
+      </w:r>
+      <w:proofErr w:type="spellEnd"/>
+      <w:r>
+        <w:t xml:space="preserve"> </w:t>
+      </w:r>
+      <w:proofErr w:type="spellStart"/>
+      <w:r>
+        <w:t>Modeling</w:t>
+      </w:r>
+      <w:proofErr w:type="spellEnd"/>
+      <w:r>
+        <w:t xml:space="preserve"> </w:t>
+      </w:r>
+      <w:proofErr w:type="spellStart"/>
+      <w:r>
+        <w:t>Language</w:t>
+      </w:r>
+      <w:proofErr w:type="spellEnd"/>
+      <w:r>
+        <w:t xml:space="preserve">) qui permet aux développeurs et architectes logiciels de concevoir, visualiser et documenter des </w:t>
+      </w:r>
+      <w:r>
         <w:lastRenderedPageBreak/>
-        <w:t>StarUML</w:t>
-      </w:r>
-      <w:proofErr w:type="spellEnd"/>
-      <w:r>
-        <w:t xml:space="preserve"> est un outil de modélisation UML (</w:t>
-      </w:r>
-      <w:proofErr w:type="spellStart"/>
-      <w:r>
-        <w:t>Unified</w:t>
-      </w:r>
-      <w:proofErr w:type="spellEnd"/>
-      <w:r>
-        <w:t xml:space="preserve"> </w:t>
-      </w:r>
-      <w:proofErr w:type="spellStart"/>
-      <w:r>
-        <w:t>Modeling</w:t>
-      </w:r>
-      <w:proofErr w:type="spellEnd"/>
-      <w:r>
-        <w:t xml:space="preserve"> </w:t>
-      </w:r>
-      <w:proofErr w:type="spellStart"/>
-      <w:r>
-        <w:t>Language</w:t>
-      </w:r>
-      <w:proofErr w:type="spellEnd"/>
-      <w:r>
-        <w:t>) qui permet aux développeurs et architectes logiciels de concevoir, visualiser et documenter des systèmes logiciels à l'aide de diagrammes UML. UML est un langage de modélisation standardisé qui offre une manière visuelle de représenter les différents aspects d'un système logiciel.</w:t>
+        <w:t>systèmes logiciels à l'aide de diagrammes UML. UML est un langage de modélisation standardisé qui offre une manière visuelle de représenter les différents aspects d'un système logiciel.</w:t>
       </w:r>
     </w:p>
     <w:p>
@@ -25794,7 +25727,7 @@
           <w:color w:val="auto"/>
         </w:rPr>
       </w:pPr>
-      <w:bookmarkStart w:id="119" w:name="_Toc176793957"/>
+      <w:bookmarkStart w:id="118" w:name="_Toc176793957"/>
       <w:r>
         <w:rPr>
           <w:i w:val="0"/>
@@ -25853,7 +25786,7 @@
         </w:rPr>
         <w:t>StarUML</w:t>
       </w:r>
-      <w:bookmarkEnd w:id="119"/>
+      <w:bookmarkEnd w:id="118"/>
       <w:proofErr w:type="spellEnd"/>
     </w:p>
     <w:p>
@@ -25972,7 +25905,7 @@
           <w:color w:val="auto"/>
         </w:rPr>
       </w:pPr>
-      <w:bookmarkStart w:id="120" w:name="_Toc176793958"/>
+      <w:bookmarkStart w:id="119" w:name="_Toc176793958"/>
       <w:r>
         <w:rPr>
           <w:i w:val="0"/>
@@ -26031,7 +25964,7 @@
         </w:rPr>
         <w:t>webstorm</w:t>
       </w:r>
-      <w:bookmarkEnd w:id="120"/>
+      <w:bookmarkEnd w:id="119"/>
       <w:proofErr w:type="spellEnd"/>
     </w:p>
     <w:p>
@@ -26104,8 +26037,8 @@
         </w:rPr>
         <w:drawing>
           <wp:inline distT="0" distB="0" distL="0" distR="0">
-            <wp:extent cx="1143000" cy="1143000"/>
-            <wp:effectExtent l="0" t="0" r="0" b="0"/>
+            <wp:extent cx="929640" cy="929640"/>
+            <wp:effectExtent l="0" t="0" r="3810" b="3810"/>
             <wp:docPr id="41" name="Picture 41"/>
             <wp:cNvGraphicFramePr>
               <a:graphicFrameLocks xmlns:a="http://schemas.openxmlformats.org/drawingml/2006/main" noChangeAspect="1"/>
@@ -26132,7 +26065,7 @@
                   <pic:spPr>
                     <a:xfrm>
                       <a:off x="0" y="0"/>
-                      <a:ext cx="1143000" cy="1143000"/>
+                      <a:ext cx="929640" cy="929640"/>
                     </a:xfrm>
                     <a:prstGeom prst="rect">
                       <a:avLst/>
@@ -26144,6 +26077,8 @@
           </wp:inline>
         </w:drawing>
       </w:r>
+      <w:bookmarkStart w:id="120" w:name="_GoBack"/>
+      <w:bookmarkEnd w:id="120"/>
     </w:p>
     <w:p>
       <w:pPr>
@@ -26234,11 +26169,7 @@
         </w:rPr>
       </w:pPr>
       <w:r>
-        <w:t xml:space="preserve">Nous avons également recours à GitHub pour la gestion du code source et la collaboration, favorisant une meilleure organisation du travail et un suivi précis des versions </w:t>
-      </w:r>
-      <w:r>
-        <w:lastRenderedPageBreak/>
-        <w:t>du code.</w:t>
+        <w:t>Nous avons également recours à GitHub pour la gestion du code source et la collaboration, favorisant une meilleure organisation du travail et un suivi précis des versions du code.</w:t>
       </w:r>
     </w:p>
     <w:p>
@@ -26256,6 +26187,11 @@
         <w:keepNext/>
       </w:pPr>
       <w:r>
+        <w:rPr>
+          <w:noProof/>
+          <w:lang w:eastAsia="fr-FR"/>
+        </w:rPr>
+        <w:lastRenderedPageBreak/>
         <w:drawing>
           <wp:inline distT="0" distB="0" distL="0" distR="0" wp14:anchorId="55FF4930" wp14:editId="28DFCB88">
             <wp:extent cx="5763260" cy="2597785"/>
@@ -26376,6 +26312,10 @@
         <w:keepNext/>
       </w:pPr>
       <w:r>
+        <w:rPr>
+          <w:noProof/>
+          <w:lang w:eastAsia="fr-FR"/>
+        </w:rPr>
         <w:drawing>
           <wp:inline distT="0" distB="0" distL="0" distR="0" wp14:anchorId="7B4C843A" wp14:editId="300711A2">
             <wp:extent cx="5763260" cy="2434590"/>
@@ -26495,6 +26435,10 @@
         <w:keepNext/>
       </w:pPr>
       <w:r>
+        <w:rPr>
+          <w:noProof/>
+          <w:lang w:eastAsia="fr-FR"/>
+        </w:rPr>
         <w:lastRenderedPageBreak/>
         <w:drawing>
           <wp:inline distT="0" distB="0" distL="0" distR="0" wp14:anchorId="2954A29D" wp14:editId="67EC0722">
@@ -27351,6 +27295,10 @@
         <w:jc w:val="center"/>
       </w:pPr>
       <w:r>
+        <w:rPr>
+          <w:noProof/>
+          <w:lang w:eastAsia="fr-FR"/>
+        </w:rPr>
         <w:drawing>
           <wp:inline distT="0" distB="0" distL="0" distR="0" wp14:anchorId="7F89AD9E" wp14:editId="32C643B2">
             <wp:extent cx="3169920" cy="2241725"/>
@@ -27556,15 +27504,13 @@
         <w:jc w:val="center"/>
       </w:pPr>
       <w:r>
-        <w:t xml:space="preserve">Côté </w:t>
-      </w:r>
-      <w:r>
-        <w:t>Express</w:t>
-      </w:r>
-      <w:r>
-        <w:t xml:space="preserve">, nous suivons une architecture MVC où les contrôleurs reçoivent les requêtes HTTP, interagissent avec des services pour la logique métier, </w:t>
-      </w:r>
-      <w:r>
+        <w:t xml:space="preserve">Côté Express, nous suivons une architecture MVC où les contrôleurs reçoivent les requêtes HTTP, interagissent avec des services pour la logique métier, </w:t>
+      </w:r>
+      <w:r>
+        <w:rPr>
+          <w:noProof/>
+          <w:lang w:eastAsia="fr-FR"/>
+        </w:rPr>
         <w:lastRenderedPageBreak/>
         <w:drawing>
           <wp:inline distT="0" distB="0" distL="0" distR="0" wp14:anchorId="5AEB8847" wp14:editId="18D7EA21">
@@ -34397,7 +34343,7 @@
           <w:rPr>
             <w:noProof/>
           </w:rPr>
-          <w:t>9</w:t>
+          <w:t>37</w:t>
         </w:r>
         <w:r>
           <w:rPr>
@@ -37988,6 +37934,7 @@
   <w:style w:type="character" w:default="1" w:styleId="DefaultParagraphFont">
     <w:name w:val="Default Paragraph Font"/>
     <w:uiPriority w:val="1"/>
+    <w:semiHidden/>
     <w:unhideWhenUsed/>
   </w:style>
   <w:style w:type="table" w:default="1" w:styleId="TableNormal">
@@ -39113,7 +39060,7 @@
 </file>
 
 <file path=customXml/itemProps1.xml><?xml version="1.0" encoding="utf-8"?>
-<ds:datastoreItem xmlns:ds="http://schemas.openxmlformats.org/officeDocument/2006/customXml" ds:itemID="{2C934DE0-CC22-41F7-8F10-A92E678A588D}">
+<ds:datastoreItem xmlns:ds="http://schemas.openxmlformats.org/officeDocument/2006/customXml" ds:itemID="{475A73A6-2D52-4E6A-8700-F64DC292A075}">
   <ds:schemaRefs>
     <ds:schemaRef ds:uri="http://schemas.openxmlformats.org/officeDocument/2006/bibliography"/>
   </ds:schemaRefs>

</xml_diff>